<commit_message>
Uris novas e xml atualizado
</commit_message>
<xml_diff>
--- a/Desenho de Serviços.docx
+++ b/Desenho de Serviços.docx
@@ -7,8 +7,13 @@
         <w:pStyle w:val="Ttulo"/>
       </w:pPr>
       <w:r>
-        <w:t>Desenho de Serviços RESTFUL</w:t>
-      </w:r>
+        <w:t xml:space="preserve">Desenho de Serviços </w:t>
+      </w:r>
+      <w:proofErr w:type="spellStart"/>
+      <w:r>
+        <w:t>RESTFUL</w:t>
+      </w:r>
+      <w:proofErr w:type="spellEnd"/>
     </w:p>
     <w:p/>
     <w:p>
@@ -581,7 +586,7 @@
         </w:tc>
         <w:tc>
           <w:tcPr>
-            <w:tcW w:w="671" w:type="dxa"/>
+            <w:tcW w:w="950" w:type="dxa"/>
             <w:shd w:val="clear" w:color="auto" w:fill="323E4F" w:themeFill="text2" w:themeFillShade="BF"/>
             <w:vAlign w:val="center"/>
           </w:tcPr>
@@ -612,7 +617,7 @@
         </w:tc>
         <w:tc>
           <w:tcPr>
-            <w:tcW w:w="2829" w:type="dxa"/>
+            <w:tcW w:w="2550" w:type="dxa"/>
             <w:shd w:val="clear" w:color="auto" w:fill="323E4F" w:themeFill="text2" w:themeFillShade="BF"/>
             <w:vAlign w:val="center"/>
           </w:tcPr>
@@ -658,14 +663,14 @@
                 <w:b/>
                 <w:color w:val="FFFFFF" w:themeColor="background1"/>
               </w:rPr>
-              <w:t>Pesquisa</w:t>
-            </w:r>
-            <w:r>
-              <w:rPr>
-                <w:b/>
-                <w:color w:val="FFFFFF" w:themeColor="background1"/>
-              </w:rPr>
-              <w:t>/Edição</w:t>
+              <w:t>Pesquisa/</w:t>
+            </w:r>
+            <w:r>
+              <w:rPr>
+                <w:b/>
+                <w:color w:val="FFFFFF" w:themeColor="background1"/>
+              </w:rPr>
+              <w:t>Edição</w:t>
             </w:r>
           </w:p>
         </w:tc>
@@ -686,7 +691,7 @@
         </w:tc>
         <w:tc>
           <w:tcPr>
-            <w:tcW w:w="671" w:type="dxa"/>
+            <w:tcW w:w="950" w:type="dxa"/>
             <w:shd w:val="clear" w:color="auto" w:fill="8EAADB" w:themeFill="accent1" w:themeFillTint="99"/>
             <w:vAlign w:val="center"/>
           </w:tcPr>
@@ -709,7 +714,7 @@
         </w:tc>
         <w:tc>
           <w:tcPr>
-            <w:tcW w:w="2829" w:type="dxa"/>
+            <w:tcW w:w="2550" w:type="dxa"/>
           </w:tcPr>
           <w:p>
             <w:r>
@@ -734,7 +739,7 @@
         </w:tc>
         <w:tc>
           <w:tcPr>
-            <w:tcW w:w="671" w:type="dxa"/>
+            <w:tcW w:w="950" w:type="dxa"/>
             <w:shd w:val="clear" w:color="auto" w:fill="8EAADB" w:themeFill="accent1" w:themeFillTint="99"/>
             <w:vAlign w:val="center"/>
           </w:tcPr>
@@ -746,7 +751,6 @@
                 <w:color w:val="FFFFFF" w:themeColor="background1"/>
               </w:rPr>
             </w:pPr>
-            <w:proofErr w:type="spellStart"/>
             <w:r>
               <w:rPr>
                 <w:b/>
@@ -754,12 +758,11 @@
               </w:rPr>
               <w:t>POST</w:t>
             </w:r>
-            <w:proofErr w:type="spellEnd"/>
-          </w:p>
-        </w:tc>
-        <w:tc>
-          <w:tcPr>
-            <w:tcW w:w="2829" w:type="dxa"/>
+          </w:p>
+        </w:tc>
+        <w:tc>
+          <w:tcPr>
+            <w:tcW w:w="2550" w:type="dxa"/>
           </w:tcPr>
           <w:p>
             <w:r>
@@ -778,13 +781,13 @@
           </w:tcPr>
           <w:p>
             <w:r>
-              <w:t>HTTP://LOCALHOST:8080/USERS/{USERNAME}</w:t>
-            </w:r>
-          </w:p>
-        </w:tc>
-        <w:tc>
-          <w:tcPr>
-            <w:tcW w:w="671" w:type="dxa"/>
+              <w:t>HTTP://LOCALHOST:8080/USERS/COUNT</w:t>
+            </w:r>
+          </w:p>
+        </w:tc>
+        <w:tc>
+          <w:tcPr>
+            <w:tcW w:w="950" w:type="dxa"/>
             <w:shd w:val="clear" w:color="auto" w:fill="8EAADB" w:themeFill="accent1" w:themeFillTint="99"/>
             <w:vAlign w:val="center"/>
           </w:tcPr>
@@ -807,19 +810,11 @@
         </w:tc>
         <w:tc>
           <w:tcPr>
-            <w:tcW w:w="2829" w:type="dxa"/>
-          </w:tcPr>
-          <w:p>
-            <w:r>
-              <w:t>Obtém a representação do utilizador identificado pelo {</w:t>
-            </w:r>
-            <w:proofErr w:type="spellStart"/>
-            <w:r>
-              <w:t>USERNAME</w:t>
-            </w:r>
-            <w:proofErr w:type="spellEnd"/>
-            <w:r>
-              <w:t>}</w:t>
+            <w:tcW w:w="2550" w:type="dxa"/>
+          </w:tcPr>
+          <w:p>
+            <w:r>
+              <w:t>Devolve o tamanho da coleção</w:t>
             </w:r>
           </w:p>
         </w:tc>
@@ -840,7 +835,7 @@
         </w:tc>
         <w:tc>
           <w:tcPr>
-            <w:tcW w:w="671" w:type="dxa"/>
+            <w:tcW w:w="950" w:type="dxa"/>
             <w:shd w:val="clear" w:color="auto" w:fill="8EAADB" w:themeFill="accent1" w:themeFillTint="99"/>
             <w:vAlign w:val="center"/>
           </w:tcPr>
@@ -857,23 +852,21 @@
                 <w:b/>
                 <w:color w:val="FFFFFF" w:themeColor="background1"/>
               </w:rPr>
-              <w:t>PUT</w:t>
-            </w:r>
-          </w:p>
-        </w:tc>
-        <w:tc>
-          <w:tcPr>
-            <w:tcW w:w="2829" w:type="dxa"/>
-          </w:tcPr>
-          <w:p>
-            <w:r>
-              <w:t>Atualiza o utilizador identificado pelo {</w:t>
-            </w:r>
-            <w:proofErr w:type="spellStart"/>
+              <w:t>GET</w:t>
+            </w:r>
+          </w:p>
+        </w:tc>
+        <w:tc>
+          <w:tcPr>
+            <w:tcW w:w="2550" w:type="dxa"/>
+          </w:tcPr>
+          <w:p>
+            <w:r>
+              <w:t>Obtém a representação do utilizador identificado pelo {</w:t>
+            </w:r>
             <w:r>
               <w:t>USERNAME</w:t>
             </w:r>
-            <w:proofErr w:type="spellEnd"/>
             <w:r>
               <w:t>}</w:t>
             </w:r>
@@ -896,7 +889,7 @@
         </w:tc>
         <w:tc>
           <w:tcPr>
-            <w:tcW w:w="671" w:type="dxa"/>
+            <w:tcW w:w="950" w:type="dxa"/>
             <w:shd w:val="clear" w:color="auto" w:fill="8EAADB" w:themeFill="accent1" w:themeFillTint="99"/>
             <w:vAlign w:val="center"/>
           </w:tcPr>
@@ -913,23 +906,21 @@
                 <w:b/>
                 <w:color w:val="FFFFFF" w:themeColor="background1"/>
               </w:rPr>
-              <w:t>DELETE</w:t>
-            </w:r>
-          </w:p>
-        </w:tc>
-        <w:tc>
-          <w:tcPr>
-            <w:tcW w:w="2829" w:type="dxa"/>
-          </w:tcPr>
-          <w:p>
-            <w:r>
-              <w:t>Remove o utilizador identificado pelo {</w:t>
-            </w:r>
-            <w:proofErr w:type="spellStart"/>
+              <w:t>PUT</w:t>
+            </w:r>
+          </w:p>
+        </w:tc>
+        <w:tc>
+          <w:tcPr>
+            <w:tcW w:w="2550" w:type="dxa"/>
+          </w:tcPr>
+          <w:p>
+            <w:r>
+              <w:t>Atualiza o utilizador identificado pelo {</w:t>
+            </w:r>
             <w:r>
               <w:t>USERNAME</w:t>
             </w:r>
-            <w:proofErr w:type="spellEnd"/>
             <w:r>
               <w:t>}</w:t>
             </w:r>
@@ -946,13 +937,13 @@
           </w:tcPr>
           <w:p>
             <w:r>
-              <w:t>HTTP://LOCALHOST:8080/USERS/{EMAIL}</w:t>
-            </w:r>
-          </w:p>
-        </w:tc>
-        <w:tc>
-          <w:tcPr>
-            <w:tcW w:w="671" w:type="dxa"/>
+              <w:t>HTTP://LOCALHOST:8080/USERS/{USERNAME}</w:t>
+            </w:r>
+          </w:p>
+        </w:tc>
+        <w:tc>
+          <w:tcPr>
+            <w:tcW w:w="950" w:type="dxa"/>
             <w:shd w:val="clear" w:color="auto" w:fill="8EAADB" w:themeFill="accent1" w:themeFillTint="99"/>
             <w:vAlign w:val="center"/>
           </w:tcPr>
@@ -969,20 +960,20 @@
                 <w:b/>
                 <w:color w:val="FFFFFF" w:themeColor="background1"/>
               </w:rPr>
-              <w:t>GET</w:t>
-            </w:r>
-          </w:p>
-        </w:tc>
-        <w:tc>
-          <w:tcPr>
-            <w:tcW w:w="2829" w:type="dxa"/>
-          </w:tcPr>
-          <w:p>
-            <w:r>
-              <w:t>Obtém a representação do utilizador identificado pelo {</w:t>
-            </w:r>
-            <w:r>
-              <w:t>EMAIL</w:t>
+              <w:t>DELETE</w:t>
+            </w:r>
+          </w:p>
+        </w:tc>
+        <w:tc>
+          <w:tcPr>
+            <w:tcW w:w="2550" w:type="dxa"/>
+          </w:tcPr>
+          <w:p>
+            <w:r>
+              <w:t>Remove o utilizador identificado pelo {</w:t>
+            </w:r>
+            <w:r>
+              <w:t>USERNAME</w:t>
             </w:r>
             <w:r>
               <w:t>}</w:t>
@@ -1006,7 +997,7 @@
         </w:tc>
         <w:tc>
           <w:tcPr>
-            <w:tcW w:w="671" w:type="dxa"/>
+            <w:tcW w:w="950" w:type="dxa"/>
             <w:shd w:val="clear" w:color="auto" w:fill="8EAADB" w:themeFill="accent1" w:themeFillTint="99"/>
             <w:vAlign w:val="center"/>
           </w:tcPr>
@@ -1023,17 +1014,17 @@
                 <w:b/>
                 <w:color w:val="FFFFFF" w:themeColor="background1"/>
               </w:rPr>
-              <w:t>PUT</w:t>
-            </w:r>
-          </w:p>
-        </w:tc>
-        <w:tc>
-          <w:tcPr>
-            <w:tcW w:w="2829" w:type="dxa"/>
-          </w:tcPr>
-          <w:p>
-            <w:r>
-              <w:t>Atualiza o utilizador identificado pelo {</w:t>
+              <w:t>GET</w:t>
+            </w:r>
+          </w:p>
+        </w:tc>
+        <w:tc>
+          <w:tcPr>
+            <w:tcW w:w="2550" w:type="dxa"/>
+          </w:tcPr>
+          <w:p>
+            <w:r>
+              <w:t>Obtém a representação do utilizador identificado pelo {</w:t>
             </w:r>
             <w:r>
               <w:t>EMAIL</w:t>
@@ -1060,7 +1051,7 @@
         </w:tc>
         <w:tc>
           <w:tcPr>
-            <w:tcW w:w="671" w:type="dxa"/>
+            <w:tcW w:w="950" w:type="dxa"/>
             <w:shd w:val="clear" w:color="auto" w:fill="8EAADB" w:themeFill="accent1" w:themeFillTint="99"/>
             <w:vAlign w:val="center"/>
           </w:tcPr>
@@ -1077,17 +1068,17 @@
                 <w:b/>
                 <w:color w:val="FFFFFF" w:themeColor="background1"/>
               </w:rPr>
-              <w:t>DELETE</w:t>
-            </w:r>
-          </w:p>
-        </w:tc>
-        <w:tc>
-          <w:tcPr>
-            <w:tcW w:w="2829" w:type="dxa"/>
-          </w:tcPr>
-          <w:p>
-            <w:r>
-              <w:t>Remove o utilizador identificado pelo {</w:t>
+              <w:t>PUT</w:t>
+            </w:r>
+          </w:p>
+        </w:tc>
+        <w:tc>
+          <w:tcPr>
+            <w:tcW w:w="2550" w:type="dxa"/>
+          </w:tcPr>
+          <w:p>
+            <w:r>
+              <w:t>Atualiza o utilizador identificado pelo {</w:t>
             </w:r>
             <w:r>
               <w:t>EMAIL</w:t>
@@ -1104,20 +1095,50 @@
         </w:trPr>
         <w:tc>
           <w:tcPr>
-            <w:tcW w:w="8494" w:type="dxa"/>
-            <w:gridSpan w:val="3"/>
-            <w:shd w:val="clear" w:color="auto" w:fill="00B050"/>
-          </w:tcPr>
-          <w:p>
-            <w:pPr>
-              <w:jc w:val="center"/>
-            </w:pPr>
-            <w:r>
-              <w:rPr>
-                <w:b/>
-                <w:color w:val="FFFFFF" w:themeColor="background1"/>
-              </w:rPr>
-              <w:t>Filtros</w:t>
+            <w:tcW w:w="4994" w:type="dxa"/>
+          </w:tcPr>
+          <w:p>
+            <w:r>
+              <w:t>HTTP://LOCALHOST:8080/USERS/{EMAIL}</w:t>
+            </w:r>
+          </w:p>
+        </w:tc>
+        <w:tc>
+          <w:tcPr>
+            <w:tcW w:w="950" w:type="dxa"/>
+            <w:shd w:val="clear" w:color="auto" w:fill="8EAADB" w:themeFill="accent1" w:themeFillTint="99"/>
+            <w:vAlign w:val="center"/>
+          </w:tcPr>
+          <w:p>
+            <w:pPr>
+              <w:jc w:val="center"/>
+              <w:rPr>
+                <w:b/>
+                <w:color w:val="FFFFFF" w:themeColor="background1"/>
+              </w:rPr>
+            </w:pPr>
+            <w:r>
+              <w:rPr>
+                <w:b/>
+                <w:color w:val="FFFFFF" w:themeColor="background1"/>
+              </w:rPr>
+              <w:t>DELETE</w:t>
+            </w:r>
+          </w:p>
+        </w:tc>
+        <w:tc>
+          <w:tcPr>
+            <w:tcW w:w="2550" w:type="dxa"/>
+          </w:tcPr>
+          <w:p>
+            <w:r>
+              <w:t>Remove o utilizador identificado pelo {</w:t>
+            </w:r>
+            <w:r>
+              <w:t>EMAIL</w:t>
+            </w:r>
+            <w:r>
+              <w:t>}</w:t>
             </w:r>
           </w:p>
         </w:tc>
@@ -1128,66 +1149,20 @@
         </w:trPr>
         <w:tc>
           <w:tcPr>
-            <w:tcW w:w="4994" w:type="dxa"/>
-            <w:vAlign w:val="center"/>
-          </w:tcPr>
-          <w:p>
-            <w:pPr>
-              <w:rPr>
-                <w:lang w:val="en-GB"/>
-              </w:rPr>
-            </w:pPr>
-            <w:r>
-              <w:rPr>
-                <w:lang w:val="en-GB"/>
-              </w:rPr>
-              <w:t>HTTP://LOCALHOST:8080/USERS?SORT={USERNAME}</w:t>
-            </w:r>
-          </w:p>
-        </w:tc>
-        <w:tc>
-          <w:tcPr>
-            <w:tcW w:w="671" w:type="dxa"/>
-            <w:shd w:val="clear" w:color="auto" w:fill="8EAADB" w:themeFill="accent1" w:themeFillTint="99"/>
-            <w:vAlign w:val="center"/>
-          </w:tcPr>
-          <w:p>
-            <w:pPr>
-              <w:jc w:val="center"/>
-              <w:rPr>
-                <w:b/>
-                <w:color w:val="FFFFFF" w:themeColor="background1"/>
-                <w:lang w:val="en-GB"/>
-              </w:rPr>
-            </w:pPr>
-            <w:r>
-              <w:rPr>
-                <w:b/>
-                <w:color w:val="FFFFFF" w:themeColor="background1"/>
-                <w:lang w:val="en-GB"/>
-              </w:rPr>
-              <w:t>GET</w:t>
-            </w:r>
-          </w:p>
-        </w:tc>
-        <w:tc>
-          <w:tcPr>
-            <w:tcW w:w="2829" w:type="dxa"/>
-          </w:tcPr>
-          <w:p>
-            <w:r>
-              <w:t>Ordena a lista de utilizadores por nome</w:t>
-            </w:r>
-            <w:r>
-              <w:t xml:space="preserve"> identificado por {</w:t>
-            </w:r>
-            <w:proofErr w:type="spellStart"/>
-            <w:r>
-              <w:t>USERNAME</w:t>
-            </w:r>
-            <w:proofErr w:type="spellEnd"/>
-            <w:r>
-              <w:t>}</w:t>
+            <w:tcW w:w="8494" w:type="dxa"/>
+            <w:gridSpan w:val="3"/>
+            <w:shd w:val="clear" w:color="auto" w:fill="00B050"/>
+          </w:tcPr>
+          <w:p>
+            <w:pPr>
+              <w:jc w:val="center"/>
+            </w:pPr>
+            <w:r>
+              <w:rPr>
+                <w:b/>
+                <w:color w:val="FFFFFF" w:themeColor="background1"/>
+              </w:rPr>
+              <w:t>Filtros</w:t>
             </w:r>
           </w:p>
         </w:tc>
@@ -1222,7 +1197,7 @@
         </w:tc>
         <w:tc>
           <w:tcPr>
-            <w:tcW w:w="671" w:type="dxa"/>
+            <w:tcW w:w="950" w:type="dxa"/>
             <w:shd w:val="clear" w:color="auto" w:fill="8EAADB" w:themeFill="accent1" w:themeFillTint="99"/>
             <w:vAlign w:val="center"/>
           </w:tcPr>
@@ -1247,7 +1222,7 @@
         </w:tc>
         <w:tc>
           <w:tcPr>
-            <w:tcW w:w="2829" w:type="dxa"/>
+            <w:tcW w:w="2550" w:type="dxa"/>
           </w:tcPr>
           <w:p>
             <w:r>
@@ -1289,7 +1264,7 @@
         </w:tc>
         <w:tc>
           <w:tcPr>
-            <w:tcW w:w="671" w:type="dxa"/>
+            <w:tcW w:w="950" w:type="dxa"/>
             <w:shd w:val="clear" w:color="auto" w:fill="8EAADB" w:themeFill="accent1" w:themeFillTint="99"/>
             <w:vAlign w:val="center"/>
           </w:tcPr>
@@ -1314,19 +1289,11 @@
         </w:tc>
         <w:tc>
           <w:tcPr>
-            <w:tcW w:w="2829" w:type="dxa"/>
-          </w:tcPr>
-          <w:p>
-            <w:r>
-              <w:t>Obtém a representação de utilizadores com o sexo identificado por {</w:t>
-            </w:r>
-            <w:proofErr w:type="spellStart"/>
-            <w:r>
-              <w:t>GENDER</w:t>
-            </w:r>
-            <w:proofErr w:type="spellEnd"/>
-            <w:r>
-              <w:t>}</w:t>
+            <w:tcW w:w="2550" w:type="dxa"/>
+          </w:tcPr>
+          <w:p>
+            <w:r>
+              <w:t>Obtém a representação de utilizadores com o sexo identificado por {GENDER}</w:t>
             </w:r>
           </w:p>
         </w:tc>
@@ -1361,7 +1328,7 @@
         </w:tc>
         <w:tc>
           <w:tcPr>
-            <w:tcW w:w="671" w:type="dxa"/>
+            <w:tcW w:w="950" w:type="dxa"/>
             <w:shd w:val="clear" w:color="auto" w:fill="8EAADB" w:themeFill="accent1" w:themeFillTint="99"/>
             <w:vAlign w:val="center"/>
           </w:tcPr>
@@ -1386,22 +1353,14 @@
         </w:tc>
         <w:tc>
           <w:tcPr>
-            <w:tcW w:w="2829" w:type="dxa"/>
+            <w:tcW w:w="2550" w:type="dxa"/>
           </w:tcPr>
           <w:p>
             <w:r>
               <w:t>Obtém a representação de utilizadores</w:t>
             </w:r>
             <w:r>
-              <w:t xml:space="preserve"> com o peso identificado por {</w:t>
-            </w:r>
-            <w:proofErr w:type="spellStart"/>
-            <w:r>
-              <w:t>WEIGHT</w:t>
-            </w:r>
-            <w:proofErr w:type="spellEnd"/>
-            <w:r>
-              <w:t>}</w:t>
+              <w:t xml:space="preserve"> com o peso identificado por {WEIGHT}</w:t>
             </w:r>
           </w:p>
         </w:tc>
@@ -1436,7 +1395,7 @@
         </w:tc>
         <w:tc>
           <w:tcPr>
-            <w:tcW w:w="671" w:type="dxa"/>
+            <w:tcW w:w="950" w:type="dxa"/>
             <w:shd w:val="clear" w:color="auto" w:fill="8EAADB" w:themeFill="accent1" w:themeFillTint="99"/>
             <w:vAlign w:val="center"/>
           </w:tcPr>
@@ -1461,28 +1420,19 @@
         </w:tc>
         <w:tc>
           <w:tcPr>
-            <w:tcW w:w="2829" w:type="dxa"/>
+            <w:tcW w:w="2550" w:type="dxa"/>
           </w:tcPr>
           <w:p>
             <w:r>
               <w:t>Obtém a representação de utilizadores</w:t>
             </w:r>
             <w:r>
-              <w:t xml:space="preserve"> com a altura identificada por {</w:t>
-            </w:r>
-            <w:proofErr w:type="spellStart"/>
-            <w:r>
-              <w:t>HEIGHT</w:t>
-            </w:r>
-            <w:proofErr w:type="spellEnd"/>
-            <w:r>
-              <w:t>}</w:t>
+              <w:t xml:space="preserve"> com a altura identificada por {HEIGHT}</w:t>
             </w:r>
           </w:p>
         </w:tc>
       </w:tr>
     </w:tbl>
-    <w:p/>
     <w:p>
       <w:r>
         <w:br w:type="page"/>
@@ -1496,9 +1446,9 @@
         <w:tblLook w:val="04A0" w:firstRow="1" w:lastRow="0" w:firstColumn="1" w:lastColumn="0" w:noHBand="0" w:noVBand="1"/>
       </w:tblPr>
       <w:tblGrid>
-        <w:gridCol w:w="5268"/>
-        <w:gridCol w:w="950"/>
-        <w:gridCol w:w="2276"/>
+        <w:gridCol w:w="5053"/>
+        <w:gridCol w:w="573"/>
+        <w:gridCol w:w="2868"/>
       </w:tblGrid>
       <w:tr>
         <w:trPr>
@@ -1521,7 +1471,6 @@
                 <w:color w:val="FFFFFF" w:themeColor="background1"/>
               </w:rPr>
             </w:pPr>
-            <w:proofErr w:type="spellStart"/>
             <w:r>
               <w:rPr>
                 <w:b/>
@@ -1530,7 +1479,6 @@
               <w:lastRenderedPageBreak/>
               <w:t>Sorting</w:t>
             </w:r>
-            <w:proofErr w:type="spellEnd"/>
           </w:p>
         </w:tc>
       </w:tr>
@@ -1540,7 +1488,7 @@
         </w:trPr>
         <w:tc>
           <w:tcPr>
-            <w:tcW w:w="5268" w:type="dxa"/>
+            <w:tcW w:w="5053" w:type="dxa"/>
           </w:tcPr>
           <w:p>
             <w:pPr>
@@ -1558,7 +1506,7 @@
               <w:rPr>
                 <w:lang w:val="en-GB"/>
               </w:rPr>
-              <w:t>?SORT={</w:t>
+              <w:t>?SORT=</w:t>
             </w:r>
             <w:r>
               <w:rPr>
@@ -1566,17 +1514,11 @@
               </w:rPr>
               <w:t>USERNAME</w:t>
             </w:r>
-            <w:r>
-              <w:rPr>
-                <w:lang w:val="en-GB"/>
-              </w:rPr>
-              <w:t>}</w:t>
-            </w:r>
-          </w:p>
-        </w:tc>
-        <w:tc>
-          <w:tcPr>
-            <w:tcW w:w="950" w:type="dxa"/>
+          </w:p>
+        </w:tc>
+        <w:tc>
+          <w:tcPr>
+            <w:tcW w:w="573" w:type="dxa"/>
             <w:shd w:val="clear" w:color="auto" w:fill="8EAADB" w:themeFill="accent1" w:themeFillTint="99"/>
             <w:vAlign w:val="center"/>
           </w:tcPr>
@@ -1601,25 +1543,20 @@
         </w:tc>
         <w:tc>
           <w:tcPr>
-            <w:tcW w:w="2276" w:type="dxa"/>
+            <w:tcW w:w="2868" w:type="dxa"/>
           </w:tcPr>
           <w:p>
             <w:r>
               <w:t xml:space="preserve">Ordena a lista de utilizadores por </w:t>
             </w:r>
             <w:r>
-              <w:t>nome identificado</w:t>
-            </w:r>
-            <w:r>
-              <w:t xml:space="preserve"> por {</w:t>
-            </w:r>
-            <w:proofErr w:type="spellStart"/>
-            <w:r>
-              <w:t>USERNAME</w:t>
-            </w:r>
-            <w:proofErr w:type="spellEnd"/>
-            <w:r>
-              <w:t>}</w:t>
+              <w:t xml:space="preserve">nome </w:t>
+            </w:r>
+            <w:r>
+              <w:t xml:space="preserve">utilizador </w:t>
+            </w:r>
+            <w:r>
+              <w:t xml:space="preserve">ascendente </w:t>
             </w:r>
           </w:p>
         </w:tc>
@@ -1630,43 +1567,55 @@
         </w:trPr>
         <w:tc>
           <w:tcPr>
-            <w:tcW w:w="5268" w:type="dxa"/>
-          </w:tcPr>
-          <w:p>
-            <w:pPr>
-              <w:rPr>
-                <w:lang w:val="en-GB"/>
-              </w:rPr>
-            </w:pPr>
-            <w:r>
-              <w:rPr>
-                <w:lang w:val="en-GB"/>
-              </w:rPr>
-              <w:t>HTTP://LOCALHOST:8080/USERS</w:t>
-            </w:r>
-            <w:r>
-              <w:rPr>
-                <w:lang w:val="en-GB"/>
-              </w:rPr>
-              <w:t>?SORT={</w:t>
-            </w:r>
-            <w:r>
-              <w:rPr>
-                <w:lang w:val="en-GB"/>
-              </w:rPr>
-              <w:t>AGE</w:t>
-            </w:r>
-            <w:r>
-              <w:rPr>
-                <w:lang w:val="en-GB"/>
-              </w:rPr>
-              <w:t>}</w:t>
-            </w:r>
-          </w:p>
-        </w:tc>
-        <w:tc>
-          <w:tcPr>
-            <w:tcW w:w="950" w:type="dxa"/>
+            <w:tcW w:w="5053" w:type="dxa"/>
+          </w:tcPr>
+          <w:p>
+            <w:pPr>
+              <w:rPr>
+                <w:lang w:val="en-GB"/>
+              </w:rPr>
+            </w:pPr>
+            <w:r>
+              <w:rPr>
+                <w:lang w:val="en-GB"/>
+              </w:rPr>
+              <w:t>HTTP://LOCA</w:t>
+            </w:r>
+            <w:r>
+              <w:rPr>
+                <w:lang w:val="en-GB"/>
+              </w:rPr>
+              <w:t>LHOST:8080/USERS?SORT=USERNAME</w:t>
+            </w:r>
+            <w:r>
+              <w:rPr>
+                <w:lang w:val="en-GB"/>
+              </w:rPr>
+              <w:t>;</w:t>
+            </w:r>
+            <w:r>
+              <w:rPr>
+                <w:lang w:val="en-GB"/>
+              </w:rPr>
+              <w:br/>
+            </w:r>
+            <w:r>
+              <w:rPr>
+                <w:lang w:val="en-GB"/>
+              </w:rPr>
+              <w:t>DESC</w:t>
+            </w:r>
+            <w:r>
+              <w:rPr>
+                <w:lang w:val="en-GB"/>
+              </w:rPr>
+              <w:t>=USERNAME</w:t>
+            </w:r>
+          </w:p>
+        </w:tc>
+        <w:tc>
+          <w:tcPr>
+            <w:tcW w:w="573" w:type="dxa"/>
             <w:shd w:val="clear" w:color="auto" w:fill="8EAADB" w:themeFill="accent1" w:themeFillTint="99"/>
             <w:vAlign w:val="center"/>
           </w:tcPr>
@@ -1676,14 +1625,12 @@
               <w:rPr>
                 <w:b/>
                 <w:color w:val="FFFFFF" w:themeColor="background1"/>
-                <w:lang w:val="en-GB"/>
-              </w:rPr>
-            </w:pPr>
-            <w:r>
-              <w:rPr>
-                <w:b/>
-                <w:color w:val="FFFFFF" w:themeColor="background1"/>
-                <w:lang w:val="en-GB"/>
+              </w:rPr>
+            </w:pPr>
+            <w:r>
+              <w:rPr>
+                <w:b/>
+                <w:color w:val="FFFFFF" w:themeColor="background1"/>
               </w:rPr>
               <w:t>GET</w:t>
             </w:r>
@@ -1691,14 +1638,17 @@
         </w:tc>
         <w:tc>
           <w:tcPr>
-            <w:tcW w:w="2276" w:type="dxa"/>
-          </w:tcPr>
-          <w:p>
-            <w:r>
-              <w:t xml:space="preserve">Ordena a lista </w:t>
-            </w:r>
-            <w:r>
-              <w:t>de utilizadores por idade identificada por {AGE}</w:t>
+            <w:tcW w:w="2868" w:type="dxa"/>
+          </w:tcPr>
+          <w:p>
+            <w:r>
+              <w:t xml:space="preserve">Ordena a lista de utilizadores por nome </w:t>
+            </w:r>
+            <w:r>
+              <w:t xml:space="preserve">utilizador </w:t>
+            </w:r>
+            <w:r>
+              <w:t>descendente</w:t>
             </w:r>
           </w:p>
         </w:tc>
@@ -1709,43 +1659,31 @@
         </w:trPr>
         <w:tc>
           <w:tcPr>
-            <w:tcW w:w="5268" w:type="dxa"/>
-          </w:tcPr>
-          <w:p>
-            <w:pPr>
-              <w:rPr>
-                <w:lang w:val="en-GB"/>
-              </w:rPr>
-            </w:pPr>
-            <w:r>
-              <w:rPr>
-                <w:lang w:val="en-GB"/>
-              </w:rPr>
-              <w:t>HTTP://LOCALHOST:8080/USERS</w:t>
-            </w:r>
-            <w:r>
-              <w:rPr>
-                <w:lang w:val="en-GB"/>
-              </w:rPr>
-              <w:t>?SORT={</w:t>
-            </w:r>
-            <w:r>
-              <w:rPr>
-                <w:lang w:val="en-GB"/>
-              </w:rPr>
-              <w:t>WEIGHT</w:t>
-            </w:r>
-            <w:r>
-              <w:rPr>
-                <w:lang w:val="en-GB"/>
-              </w:rPr>
-              <w:t>}</w:t>
-            </w:r>
-          </w:p>
-        </w:tc>
-        <w:tc>
-          <w:tcPr>
-            <w:tcW w:w="950" w:type="dxa"/>
+            <w:tcW w:w="5053" w:type="dxa"/>
+          </w:tcPr>
+          <w:p>
+            <w:pPr>
+              <w:rPr>
+                <w:lang w:val="en-GB"/>
+              </w:rPr>
+            </w:pPr>
+            <w:r>
+              <w:rPr>
+                <w:lang w:val="en-GB"/>
+              </w:rPr>
+              <w:t>HTTP:/</w:t>
+            </w:r>
+            <w:r>
+              <w:rPr>
+                <w:lang w:val="en-GB"/>
+              </w:rPr>
+              <w:t>/LOCALHOST:8080/USERS?SORT=AGE</w:t>
+            </w:r>
+          </w:p>
+        </w:tc>
+        <w:tc>
+          <w:tcPr>
+            <w:tcW w:w="573" w:type="dxa"/>
             <w:shd w:val="clear" w:color="auto" w:fill="8EAADB" w:themeFill="accent1" w:themeFillTint="99"/>
             <w:vAlign w:val="center"/>
           </w:tcPr>
@@ -1755,14 +1693,12 @@
               <w:rPr>
                 <w:b/>
                 <w:color w:val="FFFFFF" w:themeColor="background1"/>
-                <w:lang w:val="en-GB"/>
-              </w:rPr>
-            </w:pPr>
-            <w:r>
-              <w:rPr>
-                <w:b/>
-                <w:color w:val="FFFFFF" w:themeColor="background1"/>
-                <w:lang w:val="en-GB"/>
+              </w:rPr>
+            </w:pPr>
+            <w:r>
+              <w:rPr>
+                <w:b/>
+                <w:color w:val="FFFFFF" w:themeColor="background1"/>
               </w:rPr>
               <w:t>GET</w:t>
             </w:r>
@@ -1770,25 +1706,14 @@
         </w:tc>
         <w:tc>
           <w:tcPr>
-            <w:tcW w:w="2276" w:type="dxa"/>
-          </w:tcPr>
-          <w:p>
-            <w:r>
-              <w:t xml:space="preserve">Ordena a lista de utilizadores por </w:t>
-            </w:r>
-            <w:r>
-              <w:t>peso</w:t>
-            </w:r>
-            <w:r>
-              <w:t xml:space="preserve"> identificada por {</w:t>
-            </w:r>
-            <w:proofErr w:type="spellStart"/>
-            <w:r>
-              <w:t>WEIGHT</w:t>
-            </w:r>
-            <w:proofErr w:type="spellEnd"/>
-            <w:r>
-              <w:t>}</w:t>
+            <w:tcW w:w="2868" w:type="dxa"/>
+          </w:tcPr>
+          <w:p>
+            <w:r>
+              <w:t xml:space="preserve">Ordena a lista de utilizadores por idade </w:t>
+            </w:r>
+            <w:r>
+              <w:t>ascendente</w:t>
             </w:r>
           </w:p>
         </w:tc>
@@ -1799,43 +1724,38 @@
         </w:trPr>
         <w:tc>
           <w:tcPr>
-            <w:tcW w:w="5268" w:type="dxa"/>
-          </w:tcPr>
-          <w:p>
-            <w:pPr>
-              <w:rPr>
-                <w:lang w:val="en-GB"/>
-              </w:rPr>
-            </w:pPr>
-            <w:r>
-              <w:rPr>
-                <w:lang w:val="en-GB"/>
-              </w:rPr>
-              <w:t>HTTP://LOCALHOST:8080/USERS</w:t>
-            </w:r>
-            <w:r>
-              <w:rPr>
-                <w:lang w:val="en-GB"/>
-              </w:rPr>
-              <w:t>?SORT={</w:t>
-            </w:r>
-            <w:r>
-              <w:rPr>
-                <w:lang w:val="en-GB"/>
-              </w:rPr>
-              <w:t>HEI</w:t>
-            </w:r>
-            <w:r>
-              <w:rPr>
-                <w:lang w:val="en-GB"/>
-              </w:rPr>
-              <w:t>GHT}</w:t>
-            </w:r>
-          </w:p>
-        </w:tc>
-        <w:tc>
-          <w:tcPr>
-            <w:tcW w:w="950" w:type="dxa"/>
+            <w:tcW w:w="5053" w:type="dxa"/>
+          </w:tcPr>
+          <w:p>
+            <w:pPr>
+              <w:rPr>
+                <w:lang w:val="en-GB"/>
+              </w:rPr>
+            </w:pPr>
+            <w:r>
+              <w:rPr>
+                <w:lang w:val="en-GB"/>
+              </w:rPr>
+              <w:t>HT</w:t>
+            </w:r>
+            <w:r>
+              <w:rPr>
+                <w:lang w:val="en-GB"/>
+              </w:rPr>
+              <w:t>TP://LOCALHOST:8080/USERS?SORT=AGE;</w:t>
+            </w:r>
+            <w:r>
+              <w:rPr>
+                <w:lang w:val="en-GB"/>
+              </w:rPr>
+              <w:br/>
+              <w:t>DESC=AGE</w:t>
+            </w:r>
+          </w:p>
+        </w:tc>
+        <w:tc>
+          <w:tcPr>
+            <w:tcW w:w="573" w:type="dxa"/>
             <w:shd w:val="clear" w:color="auto" w:fill="8EAADB" w:themeFill="accent1" w:themeFillTint="99"/>
             <w:vAlign w:val="center"/>
           </w:tcPr>
@@ -1845,14 +1765,12 @@
               <w:rPr>
                 <w:b/>
                 <w:color w:val="FFFFFF" w:themeColor="background1"/>
-                <w:lang w:val="en-GB"/>
-              </w:rPr>
-            </w:pPr>
-            <w:r>
-              <w:rPr>
-                <w:b/>
-                <w:color w:val="FFFFFF" w:themeColor="background1"/>
-                <w:lang w:val="en-GB"/>
+              </w:rPr>
+            </w:pPr>
+            <w:r>
+              <w:rPr>
+                <w:b/>
+                <w:color w:val="FFFFFF" w:themeColor="background1"/>
               </w:rPr>
               <w:t>GET</w:t>
             </w:r>
@@ -1860,28 +1778,14 @@
         </w:tc>
         <w:tc>
           <w:tcPr>
-            <w:tcW w:w="2276" w:type="dxa"/>
-          </w:tcPr>
-          <w:p>
-            <w:r>
-              <w:t xml:space="preserve">Ordena a lista de utilizadores por </w:t>
-            </w:r>
-            <w:r>
-              <w:t>altura</w:t>
-            </w:r>
-            <w:r>
-              <w:t xml:space="preserve"> identificada por {</w:t>
-            </w:r>
-            <w:proofErr w:type="spellStart"/>
-            <w:r>
-              <w:t>H</w:t>
-            </w:r>
-            <w:r>
-              <w:t>EIGHT</w:t>
-            </w:r>
-            <w:proofErr w:type="spellEnd"/>
-            <w:r>
-              <w:t>}</w:t>
+            <w:tcW w:w="2868" w:type="dxa"/>
+          </w:tcPr>
+          <w:p>
+            <w:r>
+              <w:t xml:space="preserve">Ordena a lista de utilizadores por idade </w:t>
+            </w:r>
+            <w:r>
+              <w:t>descendente</w:t>
             </w:r>
           </w:p>
         </w:tc>
@@ -1892,57 +1796,37 @@
         </w:trPr>
         <w:tc>
           <w:tcPr>
-            <w:tcW w:w="5268" w:type="dxa"/>
-          </w:tcPr>
-          <w:p>
-            <w:pPr>
-              <w:rPr>
-                <w:lang w:val="en-GB"/>
-              </w:rPr>
-            </w:pPr>
-            <w:r>
-              <w:rPr>
-                <w:lang w:val="en-GB"/>
-              </w:rPr>
-              <w:t>HTTP://LOCALHOST:8080/USERS</w:t>
-            </w:r>
-            <w:r>
-              <w:rPr>
-                <w:lang w:val="en-GB"/>
-              </w:rPr>
-              <w:t>?SORT={</w:t>
-            </w:r>
-            <w:r>
-              <w:rPr>
-                <w:lang w:val="en-GB"/>
-              </w:rPr>
-              <w:t>AGE</w:t>
-            </w:r>
-            <w:proofErr w:type="gramStart"/>
+            <w:tcW w:w="5053" w:type="dxa"/>
+          </w:tcPr>
+          <w:p>
+            <w:pPr>
+              <w:rPr>
+                <w:lang w:val="en-GB"/>
+              </w:rPr>
+            </w:pPr>
+            <w:r>
+              <w:rPr>
+                <w:lang w:val="en-GB"/>
+              </w:rPr>
+              <w:t>HT</w:t>
+            </w:r>
+            <w:r>
+              <w:rPr>
+                <w:lang w:val="en-GB"/>
+              </w:rPr>
+              <w:t>TP://LOCALHOST:8080/USERS?SORT=WEIGH</w:t>
+            </w:r>
             <w:r>
               <w:rPr>
                 <w:lang w:val="en-GB"/>
               </w:rPr>
               <w:t>}</w:t>
             </w:r>
-            <w:r>
-              <w:rPr>
-                <w:lang w:val="en-GB"/>
-              </w:rPr>
-              <w:t>,{</w:t>
-            </w:r>
-            <w:proofErr w:type="gramEnd"/>
-            <w:r>
-              <w:rPr>
-                <w:lang w:val="en-GB"/>
-              </w:rPr>
-              <w:t>WEIGHT}</w:t>
-            </w:r>
-          </w:p>
-        </w:tc>
-        <w:tc>
-          <w:tcPr>
-            <w:tcW w:w="950" w:type="dxa"/>
+          </w:p>
+        </w:tc>
+        <w:tc>
+          <w:tcPr>
+            <w:tcW w:w="573" w:type="dxa"/>
             <w:shd w:val="clear" w:color="auto" w:fill="8EAADB" w:themeFill="accent1" w:themeFillTint="99"/>
             <w:vAlign w:val="center"/>
           </w:tcPr>
@@ -1952,14 +1836,12 @@
               <w:rPr>
                 <w:b/>
                 <w:color w:val="FFFFFF" w:themeColor="background1"/>
-                <w:lang w:val="en-GB"/>
-              </w:rPr>
-            </w:pPr>
-            <w:r>
-              <w:rPr>
-                <w:b/>
-                <w:color w:val="FFFFFF" w:themeColor="background1"/>
-                <w:lang w:val="en-GB"/>
+              </w:rPr>
+            </w:pPr>
+            <w:r>
+              <w:rPr>
+                <w:b/>
+                <w:color w:val="FFFFFF" w:themeColor="background1"/>
               </w:rPr>
               <w:t>GET</w:t>
             </w:r>
@@ -1967,53 +1849,661 @@
         </w:tc>
         <w:tc>
           <w:tcPr>
-            <w:tcW w:w="2276" w:type="dxa"/>
+            <w:tcW w:w="2868" w:type="dxa"/>
           </w:tcPr>
           <w:p>
             <w:r>
               <w:t xml:space="preserve">Ordena a lista de utilizadores por </w:t>
             </w:r>
             <w:r>
+              <w:t>peso</w:t>
+            </w:r>
+            <w:r>
+              <w:t xml:space="preserve"> </w:t>
+            </w:r>
+            <w:r>
+              <w:t>ascendente</w:t>
+            </w:r>
+          </w:p>
+        </w:tc>
+      </w:tr>
+      <w:tr>
+        <w:trPr>
+          <w:jc w:val="center"/>
+        </w:trPr>
+        <w:tc>
+          <w:tcPr>
+            <w:tcW w:w="5053" w:type="dxa"/>
+          </w:tcPr>
+          <w:p>
+            <w:pPr>
+              <w:rPr>
+                <w:lang w:val="en-GB"/>
+              </w:rPr>
+            </w:pPr>
+            <w:r>
+              <w:rPr>
+                <w:lang w:val="en-GB"/>
+              </w:rPr>
+              <w:t>HTTP://LO</w:t>
+            </w:r>
+            <w:r>
+              <w:rPr>
+                <w:lang w:val="en-GB"/>
+              </w:rPr>
+              <w:t>CALHOST:8080/USERS?SORT=WEIGHT;</w:t>
+            </w:r>
+            <w:r>
+              <w:rPr>
+                <w:lang w:val="en-GB"/>
+              </w:rPr>
+              <w:br/>
+              <w:t>DESC=</w:t>
+            </w:r>
+            <w:r>
+              <w:rPr>
+                <w:lang w:val="en-GB"/>
+              </w:rPr>
+              <w:t>WEIGHT</w:t>
+            </w:r>
+          </w:p>
+        </w:tc>
+        <w:tc>
+          <w:tcPr>
+            <w:tcW w:w="573" w:type="dxa"/>
+            <w:shd w:val="clear" w:color="auto" w:fill="8EAADB" w:themeFill="accent1" w:themeFillTint="99"/>
+            <w:vAlign w:val="center"/>
+          </w:tcPr>
+          <w:p>
+            <w:pPr>
+              <w:jc w:val="center"/>
+              <w:rPr>
+                <w:b/>
+                <w:color w:val="FFFFFF" w:themeColor="background1"/>
+              </w:rPr>
+            </w:pPr>
+            <w:r>
+              <w:rPr>
+                <w:b/>
+                <w:color w:val="FFFFFF" w:themeColor="background1"/>
+              </w:rPr>
+              <w:t>GET</w:t>
+            </w:r>
+          </w:p>
+        </w:tc>
+        <w:tc>
+          <w:tcPr>
+            <w:tcW w:w="2868" w:type="dxa"/>
+          </w:tcPr>
+          <w:p>
+            <w:r>
+              <w:t xml:space="preserve">Ordena a lista de utilizadores por </w:t>
+            </w:r>
+            <w:r>
+              <w:t>peso descendente</w:t>
+            </w:r>
+          </w:p>
+        </w:tc>
+      </w:tr>
+      <w:tr>
+        <w:trPr>
+          <w:jc w:val="center"/>
+        </w:trPr>
+        <w:tc>
+          <w:tcPr>
+            <w:tcW w:w="5053" w:type="dxa"/>
+          </w:tcPr>
+          <w:p>
+            <w:pPr>
+              <w:rPr>
+                <w:lang w:val="en-GB"/>
+              </w:rPr>
+            </w:pPr>
+            <w:r>
+              <w:rPr>
+                <w:lang w:val="en-GB"/>
+              </w:rPr>
+              <w:t>HTTP://LOCALHOST:8080/USERS</w:t>
+            </w:r>
+            <w:r>
+              <w:rPr>
+                <w:lang w:val="en-GB"/>
+              </w:rPr>
+              <w:t>?SORT=HEIGHT</w:t>
+            </w:r>
+          </w:p>
+        </w:tc>
+        <w:tc>
+          <w:tcPr>
+            <w:tcW w:w="573" w:type="dxa"/>
+            <w:shd w:val="clear" w:color="auto" w:fill="8EAADB" w:themeFill="accent1" w:themeFillTint="99"/>
+            <w:vAlign w:val="center"/>
+          </w:tcPr>
+          <w:p>
+            <w:pPr>
+              <w:jc w:val="center"/>
+              <w:rPr>
+                <w:b/>
+                <w:color w:val="FFFFFF" w:themeColor="background1"/>
+                <w:lang w:val="en-GB"/>
+              </w:rPr>
+            </w:pPr>
+            <w:r>
+              <w:rPr>
+                <w:b/>
+                <w:color w:val="FFFFFF" w:themeColor="background1"/>
+                <w:lang w:val="en-GB"/>
+              </w:rPr>
+              <w:t>GET</w:t>
+            </w:r>
+          </w:p>
+        </w:tc>
+        <w:tc>
+          <w:tcPr>
+            <w:tcW w:w="2868" w:type="dxa"/>
+          </w:tcPr>
+          <w:p>
+            <w:r>
+              <w:t xml:space="preserve">Ordena a lista de utilizadores por </w:t>
+            </w:r>
+            <w:r>
               <w:t>altura</w:t>
             </w:r>
             <w:r>
-              <w:t xml:space="preserve"> identificada por {</w:t>
-            </w:r>
-            <w:proofErr w:type="spellStart"/>
-            <w:r>
-              <w:t>H</w:t>
-            </w:r>
-            <w:r>
+              <w:t xml:space="preserve"> ascendente</w:t>
+            </w:r>
+          </w:p>
+        </w:tc>
+      </w:tr>
+      <w:tr>
+        <w:trPr>
+          <w:jc w:val="center"/>
+        </w:trPr>
+        <w:tc>
+          <w:tcPr>
+            <w:tcW w:w="5053" w:type="dxa"/>
+          </w:tcPr>
+          <w:p>
+            <w:pPr>
+              <w:rPr>
+                <w:lang w:val="en-GB"/>
+              </w:rPr>
+            </w:pPr>
+            <w:r>
+              <w:rPr>
+                <w:lang w:val="en-GB"/>
+              </w:rPr>
+              <w:t>HT</w:t>
+            </w:r>
+            <w:r>
+              <w:rPr>
+                <w:lang w:val="en-GB"/>
+              </w:rPr>
+              <w:t>TP://LOCALHOST:8080/USERS?SORT=</w:t>
+            </w:r>
+            <w:r>
+              <w:rPr>
+                <w:lang w:val="en-GB"/>
+              </w:rPr>
+              <w:t>HEIGHT</w:t>
+            </w:r>
+            <w:r>
+              <w:rPr>
+                <w:lang w:val="en-GB"/>
+              </w:rPr>
+              <w:t>;</w:t>
+            </w:r>
+            <w:r>
+              <w:rPr>
+                <w:lang w:val="en-GB"/>
+              </w:rPr>
+              <w:br/>
+              <w:t>DESC=HEIGHT</w:t>
+            </w:r>
+          </w:p>
+        </w:tc>
+        <w:tc>
+          <w:tcPr>
+            <w:tcW w:w="573" w:type="dxa"/>
+            <w:shd w:val="clear" w:color="auto" w:fill="8EAADB" w:themeFill="accent1" w:themeFillTint="99"/>
+            <w:vAlign w:val="center"/>
+          </w:tcPr>
+          <w:p>
+            <w:pPr>
+              <w:jc w:val="center"/>
+              <w:rPr>
+                <w:b/>
+                <w:color w:val="FFFFFF" w:themeColor="background1"/>
+              </w:rPr>
+            </w:pPr>
+            <w:r>
+              <w:rPr>
+                <w:b/>
+                <w:color w:val="FFFFFF" w:themeColor="background1"/>
+              </w:rPr>
+              <w:t>GET</w:t>
+            </w:r>
+          </w:p>
+        </w:tc>
+        <w:tc>
+          <w:tcPr>
+            <w:tcW w:w="2868" w:type="dxa"/>
+          </w:tcPr>
+          <w:p>
+            <w:r>
+              <w:t xml:space="preserve">Ordena a lista de utilizadores por </w:t>
+            </w:r>
+            <w:r>
+              <w:t>altura descendente</w:t>
+            </w:r>
+          </w:p>
+        </w:tc>
+      </w:tr>
+      <w:tr>
+        <w:trPr>
+          <w:jc w:val="center"/>
+        </w:trPr>
+        <w:tc>
+          <w:tcPr>
+            <w:tcW w:w="5053" w:type="dxa"/>
+          </w:tcPr>
+          <w:p>
+            <w:pPr>
+              <w:rPr>
+                <w:lang w:val="en-GB"/>
+              </w:rPr>
+            </w:pPr>
+            <w:r>
+              <w:rPr>
+                <w:lang w:val="en-GB"/>
+              </w:rPr>
+              <w:t>HTTP://LOCALHOST</w:t>
+            </w:r>
+            <w:r>
+              <w:rPr>
+                <w:lang w:val="en-GB"/>
+              </w:rPr>
+              <w:t>:8080/USERS?SORT=AGE</w:t>
+            </w:r>
+            <w:r>
+              <w:rPr>
+                <w:lang w:val="en-GB"/>
+              </w:rPr>
+              <w:t>,</w:t>
+            </w:r>
+            <w:r>
+              <w:rPr>
+                <w:lang w:val="en-GB"/>
+              </w:rPr>
+              <w:br/>
+              <w:t>WEIGHT;DESC=WEIGHT</w:t>
+            </w:r>
+          </w:p>
+        </w:tc>
+        <w:tc>
+          <w:tcPr>
+            <w:tcW w:w="573" w:type="dxa"/>
+            <w:shd w:val="clear" w:color="auto" w:fill="8EAADB" w:themeFill="accent1" w:themeFillTint="99"/>
+            <w:vAlign w:val="center"/>
+          </w:tcPr>
+          <w:p>
+            <w:pPr>
+              <w:jc w:val="center"/>
+              <w:rPr>
+                <w:b/>
+                <w:color w:val="FFFFFF" w:themeColor="background1"/>
+              </w:rPr>
+            </w:pPr>
+            <w:r>
+              <w:rPr>
+                <w:b/>
+                <w:color w:val="FFFFFF" w:themeColor="background1"/>
+              </w:rPr>
+              <w:t>GET</w:t>
+            </w:r>
+          </w:p>
+        </w:tc>
+        <w:tc>
+          <w:tcPr>
+            <w:tcW w:w="2868" w:type="dxa"/>
+          </w:tcPr>
+          <w:p>
+            <w:r>
+              <w:t xml:space="preserve">Ordena a lista de utilizadores por </w:t>
+            </w:r>
+            <w:r>
+              <w:t xml:space="preserve">idade </w:t>
+            </w:r>
+            <w:r>
+              <w:t xml:space="preserve">ascendente </w:t>
+            </w:r>
+            <w:r>
+              <w:t>e depois por peso</w:t>
+            </w:r>
+            <w:r>
+              <w:t xml:space="preserve"> </w:t>
+            </w:r>
+            <w:r>
+              <w:t>descendente</w:t>
+            </w:r>
+            <w:r>
+              <w:t xml:space="preserve"> </w:t>
+            </w:r>
+          </w:p>
+        </w:tc>
+      </w:tr>
+      <w:tr>
+        <w:trPr>
+          <w:jc w:val="center"/>
+        </w:trPr>
+        <w:tc>
+          <w:tcPr>
+            <w:tcW w:w="5053" w:type="dxa"/>
+          </w:tcPr>
+          <w:p>
+            <w:pPr>
+              <w:rPr>
+                <w:lang w:val="en-GB"/>
+              </w:rPr>
+            </w:pPr>
+            <w:r>
+              <w:rPr>
+                <w:lang w:val="en-GB"/>
+              </w:rPr>
+              <w:t>HTTP://LOCALHOST</w:t>
+            </w:r>
+            <w:r>
+              <w:rPr>
+                <w:lang w:val="en-GB"/>
+              </w:rPr>
+              <w:t>:8080/USERS?SORT=AGE,</w:t>
+            </w:r>
+            <w:r>
+              <w:rPr>
+                <w:lang w:val="en-GB"/>
+              </w:rPr>
+              <w:br/>
+              <w:t>WEIGHT</w:t>
+            </w:r>
+          </w:p>
+        </w:tc>
+        <w:tc>
+          <w:tcPr>
+            <w:tcW w:w="573" w:type="dxa"/>
+            <w:shd w:val="clear" w:color="auto" w:fill="8EAADB" w:themeFill="accent1" w:themeFillTint="99"/>
+            <w:vAlign w:val="center"/>
+          </w:tcPr>
+          <w:p>
+            <w:pPr>
+              <w:jc w:val="center"/>
+              <w:rPr>
+                <w:b/>
+                <w:color w:val="FFFFFF" w:themeColor="background1"/>
+              </w:rPr>
+            </w:pPr>
+            <w:r>
+              <w:rPr>
+                <w:b/>
+                <w:color w:val="FFFFFF" w:themeColor="background1"/>
+              </w:rPr>
+              <w:t>GET</w:t>
+            </w:r>
+          </w:p>
+        </w:tc>
+        <w:tc>
+          <w:tcPr>
+            <w:tcW w:w="2868" w:type="dxa"/>
+          </w:tcPr>
+          <w:p>
+            <w:r>
+              <w:t xml:space="preserve">Ordena a lista de utilizadores </w:t>
+            </w:r>
+            <w:r>
+              <w:t xml:space="preserve">de forma ascendente </w:t>
+            </w:r>
+            <w:r>
+              <w:t xml:space="preserve">por </w:t>
+            </w:r>
+            <w:r>
+              <w:t>idade e depois por peso</w:t>
+            </w:r>
+          </w:p>
+        </w:tc>
+      </w:tr>
+      <w:tr>
+        <w:trPr>
+          <w:jc w:val="center"/>
+        </w:trPr>
+        <w:tc>
+          <w:tcPr>
+            <w:tcW w:w="5053" w:type="dxa"/>
+          </w:tcPr>
+          <w:p>
+            <w:pPr>
+              <w:rPr>
+                <w:lang w:val="en-GB"/>
+              </w:rPr>
+            </w:pPr>
+            <w:r>
+              <w:rPr>
+                <w:lang w:val="en-GB"/>
+              </w:rPr>
+              <w:t>HTTP://LOCALHOST:</w:t>
+            </w:r>
+            <w:r>
+              <w:rPr>
+                <w:lang w:val="en-GB"/>
+              </w:rPr>
+              <w:t>8080/USERS?SORT=AGE,</w:t>
+            </w:r>
+            <w:r>
+              <w:rPr>
+                <w:lang w:val="en-GB"/>
+              </w:rPr>
+              <w:br/>
+              <w:t>WEIGHT</w:t>
+            </w:r>
+            <w:r>
+              <w:rPr>
+                <w:lang w:val="en-GB"/>
+              </w:rPr>
+              <w:t>;</w:t>
+            </w:r>
+            <w:r>
+              <w:rPr>
+                <w:lang w:val="en-GB"/>
+              </w:rPr>
+              <w:t>DESC=AGE</w:t>
+            </w:r>
+          </w:p>
+        </w:tc>
+        <w:tc>
+          <w:tcPr>
+            <w:tcW w:w="573" w:type="dxa"/>
+            <w:shd w:val="clear" w:color="auto" w:fill="8EAADB" w:themeFill="accent1" w:themeFillTint="99"/>
+            <w:vAlign w:val="center"/>
+          </w:tcPr>
+          <w:p>
+            <w:pPr>
+              <w:jc w:val="center"/>
+              <w:rPr>
+                <w:b/>
+                <w:color w:val="FFFFFF" w:themeColor="background1"/>
+              </w:rPr>
+            </w:pPr>
+            <w:r>
+              <w:rPr>
+                <w:b/>
+                <w:color w:val="FFFFFF" w:themeColor="background1"/>
+              </w:rPr>
+              <w:t>GET</w:t>
+            </w:r>
+          </w:p>
+        </w:tc>
+        <w:tc>
+          <w:tcPr>
+            <w:tcW w:w="2868" w:type="dxa"/>
+          </w:tcPr>
+          <w:p>
+            <w:r>
+              <w:t xml:space="preserve">Ordena a lista de utilizadores por </w:t>
+            </w:r>
+            <w:r>
+              <w:t xml:space="preserve">idade </w:t>
+            </w:r>
+            <w:r>
+              <w:t xml:space="preserve">descendente </w:t>
+            </w:r>
+            <w:r>
+              <w:t>e depois por peso</w:t>
+            </w:r>
+            <w:r>
+              <w:t xml:space="preserve"> ascendente</w:t>
+            </w:r>
+          </w:p>
+        </w:tc>
+      </w:tr>
+      <w:tr>
+        <w:trPr>
+          <w:jc w:val="center"/>
+        </w:trPr>
+        <w:tc>
+          <w:tcPr>
+            <w:tcW w:w="5053" w:type="dxa"/>
+          </w:tcPr>
+          <w:p>
+            <w:pPr>
+              <w:rPr>
+                <w:lang w:val="en-GB"/>
+              </w:rPr>
+            </w:pPr>
+            <w:r>
+              <w:rPr>
+                <w:lang w:val="en-GB"/>
+              </w:rPr>
+              <w:t>HTTP://LOCALHOST:8080/USERS?SORT=AGE,</w:t>
+            </w:r>
+            <w:r>
+              <w:rPr>
+                <w:lang w:val="en-GB"/>
+              </w:rPr>
+              <w:br/>
+            </w:r>
+            <w:r>
+              <w:rPr>
+                <w:lang w:val="en-GB"/>
+              </w:rPr>
+              <w:t>W</w:t>
+            </w:r>
+            <w:r>
+              <w:rPr>
+                <w:lang w:val="en-GB"/>
+              </w:rPr>
               <w:t>EIGHT</w:t>
             </w:r>
-            <w:proofErr w:type="spellEnd"/>
-            <w:r>
-              <w:t>}</w:t>
+            <w:r>
+              <w:rPr>
+                <w:lang w:val="en-GB"/>
+              </w:rPr>
+              <w:t>;DESC=AGE,WEIGHT</w:t>
+            </w:r>
+          </w:p>
+        </w:tc>
+        <w:tc>
+          <w:tcPr>
+            <w:tcW w:w="573" w:type="dxa"/>
+            <w:shd w:val="clear" w:color="auto" w:fill="8EAADB" w:themeFill="accent1" w:themeFillTint="99"/>
+            <w:vAlign w:val="center"/>
+          </w:tcPr>
+          <w:p>
+            <w:pPr>
+              <w:jc w:val="center"/>
+              <w:rPr>
+                <w:b/>
+                <w:color w:val="FFFFFF" w:themeColor="background1"/>
+              </w:rPr>
+            </w:pPr>
+            <w:r>
+              <w:rPr>
+                <w:b/>
+                <w:color w:val="FFFFFF" w:themeColor="background1"/>
+              </w:rPr>
+              <w:t>GET</w:t>
+            </w:r>
+          </w:p>
+        </w:tc>
+        <w:tc>
+          <w:tcPr>
+            <w:tcW w:w="2868" w:type="dxa"/>
+          </w:tcPr>
+          <w:p>
+            <w:r>
+              <w:t>Ordena a lista de utilizadores</w:t>
+            </w:r>
+            <w:r>
+              <w:t xml:space="preserve"> de forma</w:t>
+            </w:r>
+            <w:r>
+              <w:t xml:space="preserve"> descendente</w:t>
+            </w:r>
+            <w:r>
+              <w:t xml:space="preserve"> </w:t>
+            </w:r>
+            <w:r>
+              <w:t xml:space="preserve">por </w:t>
+            </w:r>
+            <w:r>
+              <w:t>idade e depois por peso</w:t>
             </w:r>
           </w:p>
         </w:tc>
       </w:tr>
     </w:tbl>
-    <w:p/>
     <w:p>
       <w:pPr>
+        <w:rPr>
+          <w:rFonts w:asciiTheme="majorHAnsi" w:eastAsiaTheme="majorEastAsia" w:hAnsiTheme="majorHAnsi" w:cstheme="majorBidi"/>
+          <w:color w:val="2F5496" w:themeColor="accent1" w:themeShade="BF"/>
+          <w:sz w:val="26"/>
+          <w:szCs w:val="26"/>
+        </w:rPr>
+      </w:pPr>
+    </w:p>
+    <w:p>
+      <w:pPr>
+        <w:rPr>
+          <w:rFonts w:asciiTheme="majorHAnsi" w:eastAsiaTheme="majorEastAsia" w:hAnsiTheme="majorHAnsi" w:cstheme="majorBidi"/>
+          <w:color w:val="2F5496" w:themeColor="accent1" w:themeShade="BF"/>
+          <w:sz w:val="26"/>
+          <w:szCs w:val="26"/>
+        </w:rPr>
+      </w:pPr>
+      <w:r>
+        <w:br w:type="page"/>
+      </w:r>
+    </w:p>
+    <w:p>
+      <w:pPr>
         <w:pStyle w:val="Cabealho2"/>
       </w:pPr>
-      <w:r>
+      <w:bookmarkStart w:id="0" w:name="_GoBack"/>
+      <w:bookmarkEnd w:id="0"/>
+      <w:r>
+        <w:lastRenderedPageBreak/>
         <w:t>Alimentos</w:t>
       </w:r>
     </w:p>
     <w:tbl>
       <w:tblPr>
         <w:tblStyle w:val="TabelacomGrelha"/>
-        <w:tblW w:w="0" w:type="auto"/>
+        <w:tblW w:w="8642" w:type="dxa"/>
         <w:jc w:val="center"/>
         <w:tblLook w:val="04A0" w:firstRow="1" w:lastRow="0" w:firstColumn="1" w:lastColumn="0" w:noHBand="0" w:noVBand="1"/>
       </w:tblPr>
       <w:tblGrid>
-        <w:gridCol w:w="5268"/>
-        <w:gridCol w:w="950"/>
-        <w:gridCol w:w="2276"/>
+        <w:gridCol w:w="4910"/>
+        <w:gridCol w:w="968"/>
+        <w:gridCol w:w="2764"/>
       </w:tblGrid>
       <w:tr>
         <w:trPr>
@@ -2021,7 +2511,7 @@
         </w:trPr>
         <w:tc>
           <w:tcPr>
-            <w:tcW w:w="5268" w:type="dxa"/>
+            <w:tcW w:w="4910" w:type="dxa"/>
             <w:shd w:val="clear" w:color="auto" w:fill="323E4F" w:themeFill="text2" w:themeFillShade="BF"/>
             <w:vAlign w:val="center"/>
           </w:tcPr>
@@ -2047,7 +2537,7 @@
         </w:tc>
         <w:tc>
           <w:tcPr>
-            <w:tcW w:w="950" w:type="dxa"/>
+            <w:tcW w:w="968" w:type="dxa"/>
             <w:shd w:val="clear" w:color="auto" w:fill="323E4F" w:themeFill="text2" w:themeFillShade="BF"/>
             <w:vAlign w:val="center"/>
           </w:tcPr>
@@ -2082,7 +2572,7 @@
         </w:tc>
         <w:tc>
           <w:tcPr>
-            <w:tcW w:w="2276" w:type="dxa"/>
+            <w:tcW w:w="2764" w:type="dxa"/>
             <w:shd w:val="clear" w:color="auto" w:fill="323E4F" w:themeFill="text2" w:themeFillShade="BF"/>
             <w:vAlign w:val="center"/>
           </w:tcPr>
@@ -2113,7 +2603,7 @@
         </w:trPr>
         <w:tc>
           <w:tcPr>
-            <w:tcW w:w="8494" w:type="dxa"/>
+            <w:tcW w:w="8642" w:type="dxa"/>
             <w:gridSpan w:val="3"/>
             <w:shd w:val="clear" w:color="auto" w:fill="7030A0"/>
             <w:vAlign w:val="center"/>
@@ -2136,8 +2626,6 @@
               </w:rPr>
               <w:t>Pesquisa/Edição</w:t>
             </w:r>
-            <w:bookmarkStart w:id="0" w:name="_GoBack"/>
-            <w:bookmarkEnd w:id="0"/>
           </w:p>
         </w:tc>
       </w:tr>
@@ -2147,17 +2635,20 @@
         </w:trPr>
         <w:tc>
           <w:tcPr>
-            <w:tcW w:w="5268" w:type="dxa"/>
+            <w:tcW w:w="4910" w:type="dxa"/>
           </w:tcPr>
           <w:p>
             <w:r>
               <w:t>HTTP://LOCALHOST:8080/FOODS</w:t>
             </w:r>
-          </w:p>
-        </w:tc>
-        <w:tc>
-          <w:tcPr>
-            <w:tcW w:w="950" w:type="dxa"/>
+            <w:r>
+              <w:t>/NAME</w:t>
+            </w:r>
+          </w:p>
+        </w:tc>
+        <w:tc>
+          <w:tcPr>
+            <w:tcW w:w="968" w:type="dxa"/>
             <w:shd w:val="clear" w:color="auto" w:fill="8EAADB" w:themeFill="accent1" w:themeFillTint="99"/>
             <w:vAlign w:val="center"/>
           </w:tcPr>
@@ -2180,11 +2671,14 @@
         </w:tc>
         <w:tc>
           <w:tcPr>
-            <w:tcW w:w="2276" w:type="dxa"/>
-          </w:tcPr>
-          <w:p>
-            <w:r>
-              <w:t>Devolve lista de Alimentos</w:t>
+            <w:tcW w:w="2764" w:type="dxa"/>
+          </w:tcPr>
+          <w:p>
+            <w:r>
+              <w:t xml:space="preserve">Devolve lista de </w:t>
+            </w:r>
+            <w:r>
+              <w:t>todos os alimentos</w:t>
             </w:r>
           </w:p>
         </w:tc>
@@ -2195,7 +2689,7 @@
         </w:trPr>
         <w:tc>
           <w:tcPr>
-            <w:tcW w:w="5268" w:type="dxa"/>
+            <w:tcW w:w="4910" w:type="dxa"/>
           </w:tcPr>
           <w:p>
             <w:r>
@@ -2205,7 +2699,7 @@
         </w:tc>
         <w:tc>
           <w:tcPr>
-            <w:tcW w:w="950" w:type="dxa"/>
+            <w:tcW w:w="968" w:type="dxa"/>
             <w:shd w:val="clear" w:color="auto" w:fill="8EAADB" w:themeFill="accent1" w:themeFillTint="99"/>
             <w:vAlign w:val="center"/>
           </w:tcPr>
@@ -2222,20 +2716,20 @@
                 <w:b/>
                 <w:color w:val="FFFFFF" w:themeColor="background1"/>
               </w:rPr>
-              <w:t>POST</w:t>
-            </w:r>
-          </w:p>
-        </w:tc>
-        <w:tc>
-          <w:tcPr>
-            <w:tcW w:w="2276" w:type="dxa"/>
-          </w:tcPr>
-          <w:p>
-            <w:r>
-              <w:t>Cria u</w:t>
-            </w:r>
-            <w:r>
-              <w:t>m novo Alimento e devolve a sua representação</w:t>
+              <w:t>GET</w:t>
+            </w:r>
+          </w:p>
+        </w:tc>
+        <w:tc>
+          <w:tcPr>
+            <w:tcW w:w="2764" w:type="dxa"/>
+          </w:tcPr>
+          <w:p>
+            <w:r>
+              <w:t xml:space="preserve">Devolve lista de </w:t>
+            </w:r>
+            <w:r>
+              <w:t>categorias de alimentos</w:t>
             </w:r>
           </w:p>
         </w:tc>
@@ -2246,17 +2740,17 @@
         </w:trPr>
         <w:tc>
           <w:tcPr>
-            <w:tcW w:w="5268" w:type="dxa"/>
-          </w:tcPr>
-          <w:p>
-            <w:r>
-              <w:t>HTTP://LOCALHOST:8080/FOODS/{FOODNAME}</w:t>
-            </w:r>
-          </w:p>
-        </w:tc>
-        <w:tc>
-          <w:tcPr>
-            <w:tcW w:w="950" w:type="dxa"/>
+            <w:tcW w:w="4910" w:type="dxa"/>
+          </w:tcPr>
+          <w:p>
+            <w:r>
+              <w:t>HTTP://LOCALHOST:8080/FOODS</w:t>
+            </w:r>
+          </w:p>
+        </w:tc>
+        <w:tc>
+          <w:tcPr>
+            <w:tcW w:w="968" w:type="dxa"/>
             <w:shd w:val="clear" w:color="auto" w:fill="8EAADB" w:themeFill="accent1" w:themeFillTint="99"/>
             <w:vAlign w:val="center"/>
           </w:tcPr>
@@ -2268,22 +2762,42 @@
                 <w:color w:val="FFFFFF" w:themeColor="background1"/>
               </w:rPr>
             </w:pPr>
-            <w:r>
-              <w:rPr>
-                <w:b/>
-                <w:color w:val="FFFFFF" w:themeColor="background1"/>
-              </w:rPr>
-              <w:t>GET</w:t>
-            </w:r>
-          </w:p>
-        </w:tc>
-        <w:tc>
-          <w:tcPr>
-            <w:tcW w:w="2276" w:type="dxa"/>
-          </w:tcPr>
-          <w:p>
-            <w:r>
-              <w:t>Obtém a representação do alimento identificado pelo {foodname}</w:t>
+            <w:proofErr w:type="spellStart"/>
+            <w:r>
+              <w:rPr>
+                <w:b/>
+                <w:color w:val="FFFFFF" w:themeColor="background1"/>
+              </w:rPr>
+              <w:t>POST</w:t>
+            </w:r>
+            <w:proofErr w:type="spellEnd"/>
+          </w:p>
+        </w:tc>
+        <w:tc>
+          <w:tcPr>
+            <w:tcW w:w="2764" w:type="dxa"/>
+          </w:tcPr>
+          <w:p>
+            <w:r>
+              <w:t>Cria u</w:t>
+            </w:r>
+            <w:r>
+              <w:t>m</w:t>
+            </w:r>
+            <w:r>
+              <w:t>a nova</w:t>
+            </w:r>
+            <w:r>
+              <w:t xml:space="preserve"> </w:t>
+            </w:r>
+            <w:r>
+              <w:t>categoria de a</w:t>
+            </w:r>
+            <w:r>
+              <w:t>limento</w:t>
+            </w:r>
+            <w:r>
+              <w:t>s</w:t>
             </w:r>
           </w:p>
         </w:tc>
@@ -2294,17 +2808,20 @@
         </w:trPr>
         <w:tc>
           <w:tcPr>
-            <w:tcW w:w="5268" w:type="dxa"/>
-          </w:tcPr>
-          <w:p>
-            <w:r>
-              <w:t>HTTP://LOCALHOST:8080/FOODS/{FOODNAME}</w:t>
-            </w:r>
-          </w:p>
-        </w:tc>
-        <w:tc>
-          <w:tcPr>
-            <w:tcW w:w="950" w:type="dxa"/>
+            <w:tcW w:w="4910" w:type="dxa"/>
+          </w:tcPr>
+          <w:p>
+            <w:r>
+              <w:t>HTTP://LOCALHOST:8080/FOODS</w:t>
+            </w:r>
+            <w:r>
+              <w:t>/{CATEGORY}</w:t>
+            </w:r>
+          </w:p>
+        </w:tc>
+        <w:tc>
+          <w:tcPr>
+            <w:tcW w:w="968" w:type="dxa"/>
             <w:shd w:val="clear" w:color="auto" w:fill="8EAADB" w:themeFill="accent1" w:themeFillTint="99"/>
             <w:vAlign w:val="center"/>
           </w:tcPr>
@@ -2321,17 +2838,20 @@
                 <w:b/>
                 <w:color w:val="FFFFFF" w:themeColor="background1"/>
               </w:rPr>
-              <w:t>PUT</w:t>
-            </w:r>
-          </w:p>
-        </w:tc>
-        <w:tc>
-          <w:tcPr>
-            <w:tcW w:w="2276" w:type="dxa"/>
-          </w:tcPr>
-          <w:p>
-            <w:r>
-              <w:t>Atualiza o alimento identificado pelo {foodname}</w:t>
+              <w:t>POST</w:t>
+            </w:r>
+          </w:p>
+        </w:tc>
+        <w:tc>
+          <w:tcPr>
+            <w:tcW w:w="2764" w:type="dxa"/>
+          </w:tcPr>
+          <w:p>
+            <w:r>
+              <w:t>Cria u</w:t>
+            </w:r>
+            <w:r>
+              <w:t>m novo Alimento na categoria e devolve a sua representação, categoria identificada por {CATEGORY}</w:t>
             </w:r>
           </w:p>
         </w:tc>
@@ -2342,17 +2862,25 @@
         </w:trPr>
         <w:tc>
           <w:tcPr>
-            <w:tcW w:w="5268" w:type="dxa"/>
-          </w:tcPr>
-          <w:p>
-            <w:r>
+            <w:tcW w:w="4910" w:type="dxa"/>
+          </w:tcPr>
+          <w:p>
+            <w:pPr>
+              <w:rPr>
+                <w:lang w:val="en-GB"/>
+              </w:rPr>
+            </w:pPr>
+            <w:r>
+              <w:rPr>
+                <w:lang w:val="en-GB"/>
+              </w:rPr>
               <w:t>HTTP://LOCALHOST:8080/FOODS/{FOODNAME}</w:t>
             </w:r>
           </w:p>
         </w:tc>
         <w:tc>
           <w:tcPr>
-            <w:tcW w:w="950" w:type="dxa"/>
+            <w:tcW w:w="968" w:type="dxa"/>
             <w:shd w:val="clear" w:color="auto" w:fill="8EAADB" w:themeFill="accent1" w:themeFillTint="99"/>
             <w:vAlign w:val="center"/>
           </w:tcPr>
@@ -2369,17 +2897,17 @@
                 <w:b/>
                 <w:color w:val="FFFFFF" w:themeColor="background1"/>
               </w:rPr>
-              <w:t>DELETE</w:t>
-            </w:r>
-          </w:p>
-        </w:tc>
-        <w:tc>
-          <w:tcPr>
-            <w:tcW w:w="2276" w:type="dxa"/>
-          </w:tcPr>
-          <w:p>
-            <w:r>
-              <w:t>Remove o alimento identificado pelo {foodname}</w:t>
+              <w:t>GET</w:t>
+            </w:r>
+          </w:p>
+        </w:tc>
+        <w:tc>
+          <w:tcPr>
+            <w:tcW w:w="2764" w:type="dxa"/>
+          </w:tcPr>
+          <w:p>
+            <w:r>
+              <w:t>Obtém a representação do alimento identificado por {FOODNAME}</w:t>
             </w:r>
           </w:p>
         </w:tc>
@@ -2390,25 +2918,25 @@
         </w:trPr>
         <w:tc>
           <w:tcPr>
-            <w:tcW w:w="5268" w:type="dxa"/>
-          </w:tcPr>
-          <w:p>
-            <w:pPr>
-              <w:rPr>
-                <w:lang w:val="en-GB"/>
-              </w:rPr>
-            </w:pPr>
-            <w:r>
-              <w:rPr>
-                <w:lang w:val="en-GB"/>
-              </w:rPr>
-              <w:t>HTTP://LOCALHOST:8080/FOOD?FOOD={CALORIES}</w:t>
-            </w:r>
-          </w:p>
-        </w:tc>
-        <w:tc>
-          <w:tcPr>
-            <w:tcW w:w="950" w:type="dxa"/>
+            <w:tcW w:w="4910" w:type="dxa"/>
+          </w:tcPr>
+          <w:p>
+            <w:pPr>
+              <w:rPr>
+                <w:lang w:val="en-GB"/>
+              </w:rPr>
+            </w:pPr>
+            <w:r>
+              <w:rPr>
+                <w:lang w:val="en-GB"/>
+              </w:rPr>
+              <w:t>HTTP://LOCALHOST:8080/FOODS/{FOODNAME}</w:t>
+            </w:r>
+          </w:p>
+        </w:tc>
+        <w:tc>
+          <w:tcPr>
+            <w:tcW w:w="968" w:type="dxa"/>
             <w:shd w:val="clear" w:color="auto" w:fill="8EAADB" w:themeFill="accent1" w:themeFillTint="99"/>
             <w:vAlign w:val="center"/>
           </w:tcPr>
@@ -2425,17 +2953,17 @@
                 <w:b/>
                 <w:color w:val="FFFFFF" w:themeColor="background1"/>
               </w:rPr>
-              <w:t>GET</w:t>
-            </w:r>
-          </w:p>
-        </w:tc>
-        <w:tc>
-          <w:tcPr>
-            <w:tcW w:w="2276" w:type="dxa"/>
-          </w:tcPr>
-          <w:p>
-            <w:r>
-              <w:t>Obtém a representação de alimentos com o número de calorias representadas por {CALORIES}</w:t>
+              <w:t>PUT</w:t>
+            </w:r>
+          </w:p>
+        </w:tc>
+        <w:tc>
+          <w:tcPr>
+            <w:tcW w:w="2764" w:type="dxa"/>
+          </w:tcPr>
+          <w:p>
+            <w:r>
+              <w:t>Atualiza o alimento identificado por {FOODNAME}</w:t>
             </w:r>
           </w:p>
         </w:tc>
@@ -2446,13 +2974,17 @@
         </w:trPr>
         <w:tc>
           <w:tcPr>
-            <w:tcW w:w="5268" w:type="dxa"/>
-          </w:tcPr>
-          <w:p/>
-        </w:tc>
-        <w:tc>
-          <w:tcPr>
-            <w:tcW w:w="950" w:type="dxa"/>
+            <w:tcW w:w="4910" w:type="dxa"/>
+          </w:tcPr>
+          <w:p>
+            <w:r>
+              <w:t>HTTP://LOCALHOST:8080/FOODS/{FOODNAME}</w:t>
+            </w:r>
+          </w:p>
+        </w:tc>
+        <w:tc>
+          <w:tcPr>
+            <w:tcW w:w="968" w:type="dxa"/>
             <w:shd w:val="clear" w:color="auto" w:fill="8EAADB" w:themeFill="accent1" w:themeFillTint="99"/>
             <w:vAlign w:val="center"/>
           </w:tcPr>
@@ -2464,13 +2996,24 @@
                 <w:color w:val="FFFFFF" w:themeColor="background1"/>
               </w:rPr>
             </w:pPr>
-          </w:p>
-        </w:tc>
-        <w:tc>
-          <w:tcPr>
-            <w:tcW w:w="2276" w:type="dxa"/>
-          </w:tcPr>
-          <w:p/>
+            <w:r>
+              <w:rPr>
+                <w:b/>
+                <w:color w:val="FFFFFF" w:themeColor="background1"/>
+              </w:rPr>
+              <w:t>DELETE</w:t>
+            </w:r>
+          </w:p>
+        </w:tc>
+        <w:tc>
+          <w:tcPr>
+            <w:tcW w:w="2764" w:type="dxa"/>
+          </w:tcPr>
+          <w:p>
+            <w:r>
+              <w:t>Remove o alimento identificado pelo {foodname}</w:t>
+            </w:r>
+          </w:p>
         </w:tc>
       </w:tr>
       <w:tr>
@@ -2479,13 +3022,65 @@
         </w:trPr>
         <w:tc>
           <w:tcPr>
-            <w:tcW w:w="5268" w:type="dxa"/>
-          </w:tcPr>
-          <w:p/>
-        </w:tc>
-        <w:tc>
-          <w:tcPr>
-            <w:tcW w:w="950" w:type="dxa"/>
+            <w:tcW w:w="8642" w:type="dxa"/>
+            <w:gridSpan w:val="3"/>
+            <w:shd w:val="clear" w:color="auto" w:fill="00B050"/>
+          </w:tcPr>
+          <w:p>
+            <w:pPr>
+              <w:jc w:val="center"/>
+              <w:rPr>
+                <w:b/>
+                <w:color w:val="FFFFFF" w:themeColor="background1"/>
+              </w:rPr>
+            </w:pPr>
+            <w:r>
+              <w:rPr>
+                <w:b/>
+                <w:color w:val="FFFFFF" w:themeColor="background1"/>
+              </w:rPr>
+              <w:t>Sorting</w:t>
+            </w:r>
+          </w:p>
+        </w:tc>
+      </w:tr>
+      <w:tr>
+        <w:trPr>
+          <w:jc w:val="center"/>
+        </w:trPr>
+        <w:tc>
+          <w:tcPr>
+            <w:tcW w:w="4910" w:type="dxa"/>
+          </w:tcPr>
+          <w:p>
+            <w:pPr>
+              <w:rPr>
+                <w:lang w:val="en-GB"/>
+              </w:rPr>
+            </w:pPr>
+            <w:r>
+              <w:rPr>
+                <w:lang w:val="en-GB"/>
+              </w:rPr>
+              <w:t>HT</w:t>
+            </w:r>
+            <w:r>
+              <w:rPr>
+                <w:lang w:val="en-GB"/>
+              </w:rPr>
+              <w:t>TP://LOCALHOST:8080/FOODS?SORT=</w:t>
+            </w:r>
+            <w:r>
+              <w:rPr>
+                <w:lang w:val="en-GB"/>
+              </w:rPr>
+              <w:t>CATEGORY</w:t>
+            </w:r>
+          </w:p>
+        </w:tc>
+        <w:tc>
+          <w:tcPr>
+            <w:tcW w:w="968" w:type="dxa"/>
             <w:shd w:val="clear" w:color="auto" w:fill="8EAADB" w:themeFill="accent1" w:themeFillTint="99"/>
             <w:vAlign w:val="center"/>
           </w:tcPr>
@@ -2495,21 +3090,654 @@
               <w:rPr>
                 <w:b/>
                 <w:color w:val="FFFFFF" w:themeColor="background1"/>
-              </w:rPr>
-            </w:pPr>
-          </w:p>
-        </w:tc>
-        <w:tc>
-          <w:tcPr>
-            <w:tcW w:w="2276" w:type="dxa"/>
-          </w:tcPr>
-          <w:p/>
+                <w:lang w:val="en-GB"/>
+              </w:rPr>
+            </w:pPr>
+            <w:r>
+              <w:rPr>
+                <w:b/>
+                <w:color w:val="FFFFFF" w:themeColor="background1"/>
+                <w:lang w:val="en-GB"/>
+              </w:rPr>
+              <w:t>GET</w:t>
+            </w:r>
+          </w:p>
+        </w:tc>
+        <w:tc>
+          <w:tcPr>
+            <w:tcW w:w="2764" w:type="dxa"/>
+          </w:tcPr>
+          <w:p>
+            <w:r>
+              <w:t>Ordena a lista de al</w:t>
+            </w:r>
+            <w:r>
+              <w:t xml:space="preserve">imentos por </w:t>
+            </w:r>
+            <w:r>
+              <w:t>categoria. Ascendente</w:t>
+            </w:r>
+          </w:p>
+        </w:tc>
+      </w:tr>
+      <w:tr>
+        <w:trPr>
+          <w:jc w:val="center"/>
+        </w:trPr>
+        <w:tc>
+          <w:tcPr>
+            <w:tcW w:w="4910" w:type="dxa"/>
+          </w:tcPr>
+          <w:p>
+            <w:r>
+              <w:t>HTTP://LOCALHOST:8080/FOODS?SORT=CATEGORY</w:t>
+            </w:r>
+            <w:r>
+              <w:t>;</w:t>
+            </w:r>
+            <w:r>
+              <w:br/>
+              <w:t>DESC=CATEGORY</w:t>
+            </w:r>
+          </w:p>
+        </w:tc>
+        <w:tc>
+          <w:tcPr>
+            <w:tcW w:w="968" w:type="dxa"/>
+            <w:shd w:val="clear" w:color="auto" w:fill="8EAADB" w:themeFill="accent1" w:themeFillTint="99"/>
+            <w:vAlign w:val="center"/>
+          </w:tcPr>
+          <w:p>
+            <w:pPr>
+              <w:jc w:val="center"/>
+              <w:rPr>
+                <w:b/>
+                <w:color w:val="FFFFFF" w:themeColor="background1"/>
+              </w:rPr>
+            </w:pPr>
+            <w:r>
+              <w:rPr>
+                <w:b/>
+                <w:color w:val="FFFFFF" w:themeColor="background1"/>
+              </w:rPr>
+              <w:t>GET</w:t>
+            </w:r>
+          </w:p>
+        </w:tc>
+        <w:tc>
+          <w:tcPr>
+            <w:tcW w:w="2764" w:type="dxa"/>
+          </w:tcPr>
+          <w:p>
+            <w:r>
+              <w:t>Ordena a lista de al</w:t>
+            </w:r>
+            <w:r>
+              <w:t>imentos por categoria</w:t>
+            </w:r>
+            <w:r>
+              <w:t>. D</w:t>
+            </w:r>
+            <w:r>
+              <w:t>e</w:t>
+            </w:r>
+            <w:r>
+              <w:t>scendente</w:t>
+            </w:r>
+          </w:p>
+        </w:tc>
+      </w:tr>
+      <w:tr>
+        <w:trPr>
+          <w:jc w:val="center"/>
+        </w:trPr>
+        <w:tc>
+          <w:tcPr>
+            <w:tcW w:w="4910" w:type="dxa"/>
+          </w:tcPr>
+          <w:p>
+            <w:pPr>
+              <w:rPr>
+                <w:lang w:val="en-GB"/>
+              </w:rPr>
+            </w:pPr>
+            <w:r>
+              <w:t>HTTP://L</w:t>
+            </w:r>
+            <w:r>
+              <w:rPr>
+                <w:lang w:val="en-GB"/>
+              </w:rPr>
+              <w:t>OCALHOST:8080/FOODS?SORT=</w:t>
+            </w:r>
+            <w:r>
+              <w:rPr>
+                <w:lang w:val="en-GB"/>
+              </w:rPr>
+              <w:t>CATEGORY</w:t>
+            </w:r>
+            <w:r>
+              <w:rPr>
+                <w:lang w:val="en-GB"/>
+              </w:rPr>
+              <w:t>,</w:t>
+            </w:r>
+            <w:r>
+              <w:rPr>
+                <w:lang w:val="en-GB"/>
+              </w:rPr>
+              <w:br/>
+              <w:t>NAME</w:t>
+            </w:r>
+            <w:r>
+              <w:rPr>
+                <w:lang w:val="en-GB"/>
+              </w:rPr>
+              <w:t>;</w:t>
+            </w:r>
+          </w:p>
+        </w:tc>
+        <w:tc>
+          <w:tcPr>
+            <w:tcW w:w="968" w:type="dxa"/>
+            <w:shd w:val="clear" w:color="auto" w:fill="8EAADB" w:themeFill="accent1" w:themeFillTint="99"/>
+            <w:vAlign w:val="center"/>
+          </w:tcPr>
+          <w:p>
+            <w:pPr>
+              <w:jc w:val="center"/>
+              <w:rPr>
+                <w:b/>
+                <w:color w:val="FFFFFF" w:themeColor="background1"/>
+                <w:lang w:val="en-GB"/>
+              </w:rPr>
+            </w:pPr>
+            <w:r>
+              <w:rPr>
+                <w:b/>
+                <w:color w:val="FFFFFF" w:themeColor="background1"/>
+                <w:lang w:val="en-GB"/>
+              </w:rPr>
+              <w:t>GET</w:t>
+            </w:r>
+          </w:p>
+        </w:tc>
+        <w:tc>
+          <w:tcPr>
+            <w:tcW w:w="2764" w:type="dxa"/>
+          </w:tcPr>
+          <w:p>
+            <w:r>
+              <w:t>Ordena a lista de al</w:t>
+            </w:r>
+            <w:r>
+              <w:t>imentos por categoria</w:t>
+            </w:r>
+            <w:r>
+              <w:t xml:space="preserve"> e depois nome. A</w:t>
+            </w:r>
+            <w:r>
+              <w:t>scendente</w:t>
+            </w:r>
+          </w:p>
+        </w:tc>
+      </w:tr>
+      <w:tr>
+        <w:trPr>
+          <w:jc w:val="center"/>
+        </w:trPr>
+        <w:tc>
+          <w:tcPr>
+            <w:tcW w:w="4910" w:type="dxa"/>
+          </w:tcPr>
+          <w:p>
+            <w:pPr>
+              <w:rPr>
+                <w:lang w:val="en-GB"/>
+              </w:rPr>
+            </w:pPr>
+            <w:r>
+              <w:rPr>
+                <w:lang w:val="en-GB"/>
+              </w:rPr>
+              <w:t>HT</w:t>
+            </w:r>
+            <w:r>
+              <w:rPr>
+                <w:lang w:val="en-GB"/>
+              </w:rPr>
+              <w:t>T</w:t>
+            </w:r>
+            <w:r>
+              <w:rPr>
+                <w:lang w:val="en-GB"/>
+              </w:rPr>
+              <w:t>P://LOCALHOST:8080/FOODS?SORT=NAME</w:t>
+            </w:r>
+          </w:p>
+        </w:tc>
+        <w:tc>
+          <w:tcPr>
+            <w:tcW w:w="968" w:type="dxa"/>
+            <w:shd w:val="clear" w:color="auto" w:fill="8EAADB" w:themeFill="accent1" w:themeFillTint="99"/>
+            <w:vAlign w:val="center"/>
+          </w:tcPr>
+          <w:p>
+            <w:pPr>
+              <w:jc w:val="center"/>
+              <w:rPr>
+                <w:b/>
+                <w:color w:val="FFFFFF" w:themeColor="background1"/>
+                <w:lang w:val="en-GB"/>
+              </w:rPr>
+            </w:pPr>
+            <w:r>
+              <w:rPr>
+                <w:b/>
+                <w:color w:val="FFFFFF" w:themeColor="background1"/>
+                <w:lang w:val="en-GB"/>
+              </w:rPr>
+              <w:t>GET</w:t>
+            </w:r>
+          </w:p>
+        </w:tc>
+        <w:tc>
+          <w:tcPr>
+            <w:tcW w:w="2764" w:type="dxa"/>
+          </w:tcPr>
+          <w:p>
+            <w:r>
+              <w:t xml:space="preserve">Ordena a lista de alimentos por </w:t>
+            </w:r>
+            <w:r>
+              <w:t>nome</w:t>
+            </w:r>
+            <w:r>
+              <w:t>. Ascendente</w:t>
+            </w:r>
+          </w:p>
+        </w:tc>
+      </w:tr>
+      <w:tr>
+        <w:trPr>
+          <w:jc w:val="center"/>
+        </w:trPr>
+        <w:tc>
+          <w:tcPr>
+            <w:tcW w:w="4910" w:type="dxa"/>
+          </w:tcPr>
+          <w:p>
+            <w:pPr>
+              <w:rPr>
+                <w:lang w:val="en-GB"/>
+              </w:rPr>
+            </w:pPr>
+            <w:r>
+              <w:rPr>
+                <w:lang w:val="en-GB"/>
+              </w:rPr>
+              <w:t>HT</w:t>
+            </w:r>
+            <w:r>
+              <w:rPr>
+                <w:lang w:val="en-GB"/>
+              </w:rPr>
+              <w:t>TP://LOCALHOST:8080/FOODS?SORT=NAME</w:t>
+            </w:r>
+            <w:r>
+              <w:rPr>
+                <w:lang w:val="en-GB"/>
+              </w:rPr>
+              <w:t>;</w:t>
+            </w:r>
+            <w:r>
+              <w:rPr>
+                <w:lang w:val="en-GB"/>
+              </w:rPr>
+              <w:br/>
+              <w:t>DESC=NAME</w:t>
+            </w:r>
+          </w:p>
+        </w:tc>
+        <w:tc>
+          <w:tcPr>
+            <w:tcW w:w="968" w:type="dxa"/>
+            <w:shd w:val="clear" w:color="auto" w:fill="8EAADB" w:themeFill="accent1" w:themeFillTint="99"/>
+            <w:vAlign w:val="center"/>
+          </w:tcPr>
+          <w:p>
+            <w:pPr>
+              <w:jc w:val="center"/>
+              <w:rPr>
+                <w:b/>
+                <w:color w:val="FFFFFF" w:themeColor="background1"/>
+                <w:lang w:val="en-GB"/>
+              </w:rPr>
+            </w:pPr>
+            <w:r>
+              <w:rPr>
+                <w:b/>
+                <w:color w:val="FFFFFF" w:themeColor="background1"/>
+                <w:lang w:val="en-GB"/>
+              </w:rPr>
+              <w:t>GET</w:t>
+            </w:r>
+          </w:p>
+        </w:tc>
+        <w:tc>
+          <w:tcPr>
+            <w:tcW w:w="2764" w:type="dxa"/>
+          </w:tcPr>
+          <w:p>
+            <w:r>
+              <w:t xml:space="preserve">Ordena a lista de alimentos por </w:t>
+            </w:r>
+            <w:r>
+              <w:t>nome. De</w:t>
+            </w:r>
+            <w:r>
+              <w:t>scendente</w:t>
+            </w:r>
+          </w:p>
+        </w:tc>
+      </w:tr>
+      <w:tr>
+        <w:trPr>
+          <w:jc w:val="center"/>
+        </w:trPr>
+        <w:tc>
+          <w:tcPr>
+            <w:tcW w:w="4910" w:type="dxa"/>
+          </w:tcPr>
+          <w:p>
+            <w:r>
+              <w:t>HTTP://LOCALHOST:8080/FOODS?SORT=CALORIES</w:t>
+            </w:r>
+          </w:p>
+        </w:tc>
+        <w:tc>
+          <w:tcPr>
+            <w:tcW w:w="968" w:type="dxa"/>
+            <w:shd w:val="clear" w:color="auto" w:fill="8EAADB" w:themeFill="accent1" w:themeFillTint="99"/>
+            <w:vAlign w:val="center"/>
+          </w:tcPr>
+          <w:p>
+            <w:pPr>
+              <w:jc w:val="center"/>
+              <w:rPr>
+                <w:b/>
+                <w:color w:val="FFFFFF" w:themeColor="background1"/>
+              </w:rPr>
+            </w:pPr>
+            <w:r>
+              <w:rPr>
+                <w:b/>
+                <w:color w:val="FFFFFF" w:themeColor="background1"/>
+              </w:rPr>
+              <w:t>GET</w:t>
+            </w:r>
+          </w:p>
+        </w:tc>
+        <w:tc>
+          <w:tcPr>
+            <w:tcW w:w="2764" w:type="dxa"/>
+          </w:tcPr>
+          <w:p>
+            <w:r>
+              <w:t xml:space="preserve">Ordena a lista de alimentos por </w:t>
+            </w:r>
+            <w:r>
+              <w:t>calorias</w:t>
+            </w:r>
+            <w:r>
+              <w:t>. Ascendente</w:t>
+            </w:r>
+          </w:p>
+        </w:tc>
+      </w:tr>
+      <w:tr>
+        <w:trPr>
+          <w:jc w:val="center"/>
+        </w:trPr>
+        <w:tc>
+          <w:tcPr>
+            <w:tcW w:w="4910" w:type="dxa"/>
+          </w:tcPr>
+          <w:p>
+            <w:pPr>
+              <w:rPr>
+                <w:lang w:val="en-GB"/>
+              </w:rPr>
+            </w:pPr>
+            <w:r>
+              <w:t>HTTP://LOCA</w:t>
+            </w:r>
+            <w:r>
+              <w:rPr>
+                <w:lang w:val="en-GB"/>
+              </w:rPr>
+              <w:t>LHOST:8080/FOODS?SORT=CALORIES</w:t>
+            </w:r>
+            <w:r>
+              <w:rPr>
+                <w:lang w:val="en-GB"/>
+              </w:rPr>
+              <w:t>;</w:t>
+            </w:r>
+            <w:r>
+              <w:rPr>
+                <w:lang w:val="en-GB"/>
+              </w:rPr>
+              <w:br/>
+              <w:t>DESC=CALORIES</w:t>
+            </w:r>
+          </w:p>
+        </w:tc>
+        <w:tc>
+          <w:tcPr>
+            <w:tcW w:w="968" w:type="dxa"/>
+            <w:shd w:val="clear" w:color="auto" w:fill="8EAADB" w:themeFill="accent1" w:themeFillTint="99"/>
+            <w:vAlign w:val="center"/>
+          </w:tcPr>
+          <w:p>
+            <w:pPr>
+              <w:jc w:val="center"/>
+              <w:rPr>
+                <w:b/>
+                <w:color w:val="FFFFFF" w:themeColor="background1"/>
+                <w:lang w:val="en-GB"/>
+              </w:rPr>
+            </w:pPr>
+            <w:r>
+              <w:rPr>
+                <w:b/>
+                <w:color w:val="FFFFFF" w:themeColor="background1"/>
+                <w:lang w:val="en-GB"/>
+              </w:rPr>
+              <w:t>GET</w:t>
+            </w:r>
+          </w:p>
+        </w:tc>
+        <w:tc>
+          <w:tcPr>
+            <w:tcW w:w="2764" w:type="dxa"/>
+          </w:tcPr>
+          <w:p>
+            <w:r>
+              <w:t>Ordena a lista de alimentos por</w:t>
+            </w:r>
+            <w:r>
+              <w:t xml:space="preserve"> calorias</w:t>
+            </w:r>
+            <w:r>
+              <w:t>. Ascendente</w:t>
+            </w:r>
+          </w:p>
+        </w:tc>
+      </w:tr>
+      <w:tr>
+        <w:trPr>
+          <w:jc w:val="center"/>
+        </w:trPr>
+        <w:tc>
+          <w:tcPr>
+            <w:tcW w:w="4910" w:type="dxa"/>
+          </w:tcPr>
+          <w:p>
+            <w:pPr>
+              <w:rPr>
+                <w:lang w:val="en-GB"/>
+              </w:rPr>
+            </w:pPr>
+            <w:r>
+              <w:rPr>
+                <w:lang w:val="en-GB"/>
+              </w:rPr>
+              <w:t>HT</w:t>
+            </w:r>
+            <w:r>
+              <w:rPr>
+                <w:lang w:val="en-GB"/>
+              </w:rPr>
+              <w:t>TP://LOCALHOST:8080/FOODS?SORT=CARBS</w:t>
+            </w:r>
+          </w:p>
+        </w:tc>
+        <w:tc>
+          <w:tcPr>
+            <w:tcW w:w="968" w:type="dxa"/>
+            <w:shd w:val="clear" w:color="auto" w:fill="8EAADB" w:themeFill="accent1" w:themeFillTint="99"/>
+            <w:vAlign w:val="center"/>
+          </w:tcPr>
+          <w:p>
+            <w:pPr>
+              <w:jc w:val="center"/>
+              <w:rPr>
+                <w:b/>
+                <w:color w:val="FFFFFF" w:themeColor="background1"/>
+                <w:lang w:val="en-GB"/>
+              </w:rPr>
+            </w:pPr>
+            <w:r>
+              <w:rPr>
+                <w:b/>
+                <w:color w:val="FFFFFF" w:themeColor="background1"/>
+                <w:lang w:val="en-GB"/>
+              </w:rPr>
+              <w:t>GET</w:t>
+            </w:r>
+          </w:p>
+        </w:tc>
+        <w:tc>
+          <w:tcPr>
+            <w:tcW w:w="2764" w:type="dxa"/>
+          </w:tcPr>
+          <w:p>
+            <w:r>
+              <w:t>Ordena a lista de al</w:t>
+            </w:r>
+            <w:r>
+              <w:t>imentos por</w:t>
+            </w:r>
+            <w:r>
+              <w:t xml:space="preserve"> hidratos carbono. Ascendente</w:t>
+            </w:r>
+          </w:p>
+        </w:tc>
+      </w:tr>
+      <w:tr>
+        <w:trPr>
+          <w:jc w:val="center"/>
+        </w:trPr>
+        <w:tc>
+          <w:tcPr>
+            <w:tcW w:w="4910" w:type="dxa"/>
+          </w:tcPr>
+          <w:p>
+            <w:pPr>
+              <w:rPr>
+                <w:lang w:val="en-GB"/>
+              </w:rPr>
+            </w:pPr>
+            <w:r>
+              <w:rPr>
+                <w:lang w:val="en-GB"/>
+              </w:rPr>
+              <w:t>HT</w:t>
+            </w:r>
+            <w:r>
+              <w:rPr>
+                <w:lang w:val="en-GB"/>
+              </w:rPr>
+              <w:t>TP://LOCALHOST:8080/FOODS?SORT=</w:t>
+            </w:r>
+            <w:r>
+              <w:rPr>
+                <w:lang w:val="en-GB"/>
+              </w:rPr>
+              <w:t>CARBS;</w:t>
+            </w:r>
+            <w:r>
+              <w:rPr>
+                <w:lang w:val="en-GB"/>
+              </w:rPr>
+              <w:br/>
+              <w:t>DESC=CARBS</w:t>
+            </w:r>
+          </w:p>
+        </w:tc>
+        <w:tc>
+          <w:tcPr>
+            <w:tcW w:w="968" w:type="dxa"/>
+            <w:shd w:val="clear" w:color="auto" w:fill="8EAADB" w:themeFill="accent1" w:themeFillTint="99"/>
+            <w:vAlign w:val="center"/>
+          </w:tcPr>
+          <w:p>
+            <w:pPr>
+              <w:jc w:val="center"/>
+              <w:rPr>
+                <w:b/>
+                <w:color w:val="FFFFFF" w:themeColor="background1"/>
+                <w:lang w:val="en-GB"/>
+              </w:rPr>
+            </w:pPr>
+            <w:r>
+              <w:rPr>
+                <w:b/>
+                <w:color w:val="FFFFFF" w:themeColor="background1"/>
+                <w:lang w:val="en-GB"/>
+              </w:rPr>
+              <w:t>GET</w:t>
+            </w:r>
+          </w:p>
+        </w:tc>
+        <w:tc>
+          <w:tcPr>
+            <w:tcW w:w="2764" w:type="dxa"/>
+          </w:tcPr>
+          <w:p>
+            <w:r>
+              <w:t>Ordena a lista de al</w:t>
+            </w:r>
+            <w:r>
+              <w:t xml:space="preserve">imentos por </w:t>
+            </w:r>
+            <w:r>
+              <w:t>hidratos de carbono.</w:t>
+            </w:r>
+            <w:r>
+              <w:t xml:space="preserve"> </w:t>
+            </w:r>
+            <w:r>
+              <w:t>De</w:t>
+            </w:r>
+            <w:r>
+              <w:t>scendente</w:t>
+            </w:r>
+          </w:p>
         </w:tc>
       </w:tr>
     </w:tbl>
-    <w:p/>
-    <w:p/>
-    <w:p/>
     <w:p/>
     <w:sectPr>
       <w:pgSz w:w="11906" w:h="16838"/>

</xml_diff>